<commit_message>
v0 terminada y manual y guia usuario
</commit_message>
<xml_diff>
--- a/Trabajo Desarollo de interfaces.docx
+++ b/Trabajo Desarollo de interfaces.docx
@@ -2,6 +2,7 @@
 <file path=word/document.xml><?xml version="1.0" encoding="utf-8"?>
 <w:document xmlns:wpc="http://schemas.microsoft.com/office/word/2010/wordprocessingCanvas" xmlns:cx="http://schemas.microsoft.com/office/drawing/2014/chartex" xmlns:cx1="http://schemas.microsoft.com/office/drawing/2015/9/8/chartex" xmlns:cx2="http://schemas.microsoft.com/office/drawing/2015/10/21/chartex" xmlns:cx3="http://schemas.microsoft.com/office/drawing/2016/5/9/chartex" xmlns:cx4="http://schemas.microsoft.com/office/drawing/2016/5/10/chartex" xmlns:cx5="http://schemas.microsoft.com/office/drawing/2016/5/11/chartex" xmlns:cx6="http://schemas.microsoft.com/office/drawing/2016/5/12/chartex" xmlns:cx7="http://schemas.microsoft.com/office/drawing/2016/5/13/chartex" xmlns:cx8="http://schemas.microsoft.com/office/drawing/2016/5/14/chartex" xmlns:mc="http://schemas.openxmlformats.org/markup-compatibility/2006" xmlns:aink="http://schemas.microsoft.com/office/drawing/2016/ink" xmlns:am3d="http://schemas.microsoft.com/office/drawing/2017/model3d" xmlns:o="urn:schemas-microsoft-com:office:office" xmlns:oel="http://schemas.microsoft.com/office/2019/extlst" xmlns:r="http://schemas.openxmlformats.org/officeDocument/2006/relationships" xmlns:m="http://schemas.openxmlformats.org/officeDocument/2006/math" xmlns:v="urn:schemas-microsoft-com:vml" xmlns:wp14="http://schemas.microsoft.com/office/word/2010/wordprocessingDrawing" xmlns:wp="http://schemas.openxmlformats.org/drawingml/2006/wordprocessingDrawing" xmlns:w10="urn:schemas-microsoft-com:office:word" xmlns:w="http://schemas.openxmlformats.org/wordprocessingml/2006/main" xmlns:w14="http://schemas.microsoft.com/office/word/2010/wordml" xmlns:w15="http://schemas.microsoft.com/office/word/2012/wordml" xmlns:w16cex="http://schemas.microsoft.com/office/word/2018/wordml/cex" xmlns:w16cid="http://schemas.microsoft.com/office/word/2016/wordml/cid" xmlns:w16="http://schemas.microsoft.com/office/word/2018/wordml" xmlns:w16du="http://schemas.microsoft.com/office/word/2023/wordml/word16du" xmlns:w16sdtdh="http://schemas.microsoft.com/office/word/2020/wordml/sdtdatahash" xmlns:w16sdtfl="http://schemas.microsoft.com/office/word/2024/wordml/sdtformatlock" xmlns:w16se="http://schemas.microsoft.com/office/word/2015/wordml/symex" xmlns:wpg="http://schemas.microsoft.com/office/word/2010/wordprocessingGroup" xmlns:wpi="http://schemas.microsoft.com/office/word/2010/wordprocessingInk" xmlns:wne="http://schemas.microsoft.com/office/word/2006/wordml" xmlns:wps="http://schemas.microsoft.com/office/word/2010/wordprocessingShape" mc:Ignorable="w14 w15 w16se w16cid w16 w16cex w16sdtdh w16sdtfl w16du wp14">
   <w:body>
+    <w:p/>
     <w:p>
       <w:pPr>
         <w:spacing w:before="100" w:beforeAutospacing="1" w:after="100" w:afterAutospacing="1" w:line="240" w:lineRule="auto"/>
@@ -28,6 +29,7 @@
           <w:lang w:eastAsia="es-ES"/>
           <w14:ligatures w14:val="none"/>
         </w:rPr>
+        <w:lastRenderedPageBreak/>
         <w:t>Resumen Ejecutivo</w:t>
       </w:r>
     </w:p>
@@ -59,27 +61,7 @@
           <w:lang w:eastAsia="es-ES"/>
           <w14:ligatures w14:val="none"/>
         </w:rPr>
-        <w:t xml:space="preserve"> es una aplicación diseñada para optimizar y estructurar entrenamientos en el gimnasio. A diferencia de aplicaciones como Google </w:t>
-      </w:r>
-      <w:proofErr w:type="spellStart"/>
-      <w:r>
-        <w:rPr>
-          <w:rFonts w:eastAsia="Times New Roman" w:cstheme="minorHAnsi"/>
-          <w:kern w:val="0"/>
-          <w:lang w:eastAsia="es-ES"/>
-          <w14:ligatures w14:val="none"/>
-        </w:rPr>
-        <w:t>Fit</w:t>
-      </w:r>
-      <w:proofErr w:type="spellEnd"/>
-      <w:r>
-        <w:rPr>
-          <w:rFonts w:eastAsia="Times New Roman" w:cstheme="minorHAnsi"/>
-          <w:kern w:val="0"/>
-          <w:lang w:eastAsia="es-ES"/>
-          <w14:ligatures w14:val="none"/>
-        </w:rPr>
-        <w:t xml:space="preserve"> o MyFitnessPal, que se enfocan en el seguimiento general de la actividad física, Fitness</w:t>
+        <w:t xml:space="preserve"> es una aplicación diseñada para optimizar y estructurar entrenamientos en el gimnasio. A diferencia de aplicaciones como Google Fit o MyFitnessPal, que se enfocan en el seguimiento general de la actividad física, Fitness</w:t>
       </w:r>
       <w:r>
         <w:rPr>
@@ -230,25 +212,7 @@
           <w:lang w:eastAsia="es-ES"/>
           <w14:ligatures w14:val="none"/>
         </w:rPr>
-        <w:t xml:space="preserve">Aunque actualmente </w:t>
-      </w:r>
-      <w:r>
-        <w:rPr>
-          <w:rFonts w:eastAsia="Times New Roman" w:cstheme="minorHAnsi"/>
-          <w:kern w:val="0"/>
-          <w:lang w:eastAsia="es-ES"/>
-          <w14:ligatures w14:val="none"/>
-        </w:rPr>
-        <w:t>Fitness App</w:t>
-      </w:r>
-      <w:r>
-        <w:rPr>
-          <w:rFonts w:eastAsia="Times New Roman" w:cstheme="minorHAnsi"/>
-          <w:kern w:val="0"/>
-          <w:lang w:eastAsia="es-ES"/>
-          <w14:ligatures w14:val="none"/>
-        </w:rPr>
-        <w:t xml:space="preserve"> no permite la administración de clientes por parte de entrenadores, esta es una funcionalidad planificada para futuras versiones, lo que aumenta su potencial dentro del mercado digital del fitness.</w:t>
+        <w:t>Aunque actualmente Fitness App no permite la administración de clientes por parte de entrenadores, esta es una funcionalidad planificada para futuras versiones, lo que aumenta su potencial dentro del mercado digital del fitness.</w:t>
       </w:r>
     </w:p>
     <w:p>
@@ -455,25 +419,7 @@
           <w:lang w:eastAsia="es-ES"/>
           <w14:ligatures w14:val="none"/>
         </w:rPr>
-        <w:t>Fitness</w:t>
-      </w:r>
-      <w:r>
-        <w:rPr>
-          <w:rFonts w:eastAsia="Times New Roman" w:cstheme="minorHAnsi"/>
-          <w:kern w:val="0"/>
-          <w:lang w:eastAsia="es-ES"/>
-          <w14:ligatures w14:val="none"/>
-        </w:rPr>
-        <w:t xml:space="preserve"> </w:t>
-      </w:r>
-      <w:r>
-        <w:rPr>
-          <w:rFonts w:eastAsia="Times New Roman" w:cstheme="minorHAnsi"/>
-          <w:kern w:val="0"/>
-          <w:lang w:eastAsia="es-ES"/>
-          <w14:ligatures w14:val="none"/>
-        </w:rPr>
-        <w:t>App representa una solución innovadora para la gestión y optimización del entrenamiento personal. Su enfoque en la planificación detallada de ejercicios la diferencia de otras aplicaciones en el mercado. Aunque la gestión para entrenadores aún no está disponible, la aplicación ya cubre una necesidad clave en el ámbito del fitness digital.</w:t>
+        <w:t>Fitness App representa una solución innovadora para la gestión y optimización del entrenamiento personal. Su enfoque en la planificación detallada de ejercicios la diferencia de otras aplicaciones en el mercado. Aunque la gestión para entrenadores aún no está disponible, la aplicación ya cubre una necesidad clave en el ámbito del fitness digital.</w:t>
       </w:r>
     </w:p>
     <w:p>
@@ -1456,11 +1402,12 @@
         </w:rPr>
         <w:t xml:space="preserve">Este botón llama al método </w:t>
       </w:r>
-      <w:proofErr w:type="spellStart"/>
       <w:r>
         <w:rPr>
           <w:rStyle w:val="HTMLCode"/>
           <w:rFonts w:asciiTheme="minorHAnsi" w:eastAsiaTheme="minorHAnsi" w:hAnsiTheme="minorHAnsi" w:cstheme="minorHAnsi"/>
+          <w:b/>
+          <w:bCs/>
           <w:i/>
           <w:iCs/>
           <w:sz w:val="24"/>
@@ -1468,7 +1415,6 @@
         </w:rPr>
         <w:t>checkEmptyInputsLogin</w:t>
       </w:r>
-      <w:proofErr w:type="spellEnd"/>
       <w:r>
         <w:rPr>
           <w:rFonts w:cstheme="minorHAnsi"/>
@@ -1733,6 +1679,8 @@
       <w:r>
         <w:rPr>
           <w:rFonts w:eastAsia="Times New Roman" w:cstheme="minorHAnsi"/>
+          <w:b/>
+          <w:bCs/>
           <w:i/>
           <w:iCs/>
           <w:kern w:val="0"/>
@@ -1789,6 +1737,8 @@
       <w:r>
         <w:rPr>
           <w:rFonts w:eastAsia="Times New Roman" w:cstheme="minorHAnsi"/>
+          <w:b/>
+          <w:bCs/>
           <w:i/>
           <w:iCs/>
           <w:kern w:val="0"/>
@@ -1803,6 +1753,8 @@
       <w:r>
         <w:rPr>
           <w:rFonts w:eastAsia="Times New Roman" w:cstheme="minorHAnsi"/>
+          <w:b/>
+          <w:bCs/>
           <w:i/>
           <w:iCs/>
           <w:kern w:val="0"/>
@@ -1869,6 +1821,8 @@
       <w:r>
         <w:rPr>
           <w:rFonts w:eastAsia="Times New Roman" w:cstheme="minorHAnsi"/>
+          <w:b/>
+          <w:bCs/>
           <w:i/>
           <w:iCs/>
           <w:kern w:val="0"/>
@@ -4033,7 +3987,10 @@
         <w:t>SQLite</w:t>
       </w:r>
       <w:r>
-        <w:t xml:space="preserve"> para almacenar datos de sesión del usuario. Esto permite que la aplicación mantenga la información de inicio de sesión incluso cuando el dispositivo no tiene conexión a Internet.</w:t>
+        <w:t xml:space="preserve"> para almacenar datos de sesión del usuario. Esto permite que la aplicación mantenga la información de inicio de sesión </w:t>
+      </w:r>
+      <w:r>
+        <w:t>sin tener que acceder a Firebase.</w:t>
       </w:r>
     </w:p>
     <w:p>
@@ -4114,7 +4071,6 @@
         </w:rPr>
         <w:t xml:space="preserve">Extiende </w:t>
       </w:r>
-      <w:proofErr w:type="spellStart"/>
       <w:r>
         <w:rPr>
           <w:rFonts w:eastAsia="Times New Roman" w:cstheme="minorHAnsi"/>
@@ -4126,70 +4082,9 @@
           <w:lang w:eastAsia="es-ES"/>
           <w14:ligatures w14:val="none"/>
         </w:rPr>
-        <w:t>SQLiteOpenHelper</w:t>
-      </w:r>
-      <w:proofErr w:type="spellEnd"/>
-      <w:r>
-        <w:rPr>
-          <w:rFonts w:eastAsia="Times New Roman" w:cstheme="minorHAnsi"/>
-          <w:kern w:val="0"/>
-          <w:sz w:val="24"/>
-          <w:szCs w:val="24"/>
-          <w:lang w:eastAsia="es-ES"/>
-          <w14:ligatures w14:val="none"/>
-        </w:rPr>
-        <w:t xml:space="preserve">: </w:t>
-      </w:r>
-    </w:p>
-    <w:p>
-      <w:pPr>
-        <w:spacing w:after="0" w:line="240" w:lineRule="auto"/>
-        <w:rPr>
-          <w:rFonts w:eastAsia="Times New Roman" w:cstheme="minorHAnsi"/>
-          <w:kern w:val="0"/>
-          <w:sz w:val="24"/>
-          <w:szCs w:val="24"/>
-          <w:lang w:eastAsia="es-ES"/>
-          <w14:ligatures w14:val="none"/>
-        </w:rPr>
-      </w:pPr>
-      <w:r>
-        <w:rPr>
-          <w:rFonts w:eastAsia="Times New Roman" w:cstheme="minorHAnsi"/>
-          <w:kern w:val="0"/>
-          <w:sz w:val="24"/>
-          <w:szCs w:val="24"/>
-          <w:lang w:eastAsia="es-ES"/>
-          <w14:ligatures w14:val="none"/>
-        </w:rPr>
-        <w:t>Esto permite gestionar la base de datos de manera eficiente.</w:t>
-      </w:r>
-    </w:p>
-    <w:p>
-      <w:pPr>
-        <w:spacing w:after="0" w:line="240" w:lineRule="auto"/>
-        <w:rPr>
-          <w:rFonts w:eastAsia="Times New Roman" w:cstheme="minorHAnsi"/>
-          <w:kern w:val="0"/>
-          <w:sz w:val="24"/>
-          <w:szCs w:val="24"/>
-          <w:lang w:eastAsia="es-ES"/>
-          <w14:ligatures w14:val="none"/>
-        </w:rPr>
-      </w:pPr>
-    </w:p>
-    <w:p>
-      <w:pPr>
-        <w:spacing w:after="0" w:line="240" w:lineRule="auto"/>
-        <w:rPr>
-          <w:rFonts w:eastAsia="Times New Roman" w:cstheme="minorHAnsi"/>
-          <w:kern w:val="0"/>
-          <w:sz w:val="24"/>
-          <w:szCs w:val="24"/>
-          <w:lang w:eastAsia="es-ES"/>
-          <w14:ligatures w14:val="none"/>
-        </w:rPr>
-      </w:pPr>
+        <w:t xml:space="preserve">de la clase </w:t>
+      </w:r>
+      <w:proofErr w:type="spellStart"/>
       <w:r>
         <w:rPr>
           <w:rFonts w:eastAsia="Times New Roman" w:cstheme="minorHAnsi"/>
@@ -4201,7 +4096,95 @@
           <w:lang w:eastAsia="es-ES"/>
           <w14:ligatures w14:val="none"/>
         </w:rPr>
-        <w:t>Define la estructura de la base de datos</w:t>
+        <w:t>SQLiteOpenHelper</w:t>
+      </w:r>
+      <w:proofErr w:type="spellEnd"/>
+      <w:r>
+        <w:rPr>
+          <w:rFonts w:eastAsia="Times New Roman" w:cstheme="minorHAnsi"/>
+          <w:kern w:val="0"/>
+          <w:sz w:val="24"/>
+          <w:szCs w:val="24"/>
+          <w:lang w:eastAsia="es-ES"/>
+          <w14:ligatures w14:val="none"/>
+        </w:rPr>
+        <w:t xml:space="preserve">: </w:t>
+      </w:r>
+    </w:p>
+    <w:p>
+      <w:pPr>
+        <w:spacing w:after="0" w:line="240" w:lineRule="auto"/>
+        <w:rPr>
+          <w:rFonts w:eastAsia="Times New Roman" w:cstheme="minorHAnsi"/>
+          <w:kern w:val="0"/>
+          <w:sz w:val="24"/>
+          <w:szCs w:val="24"/>
+          <w:lang w:eastAsia="es-ES"/>
+          <w14:ligatures w14:val="none"/>
+        </w:rPr>
+      </w:pPr>
+      <w:r>
+        <w:rPr>
+          <w:rFonts w:eastAsia="Times New Roman" w:cstheme="minorHAnsi"/>
+          <w:kern w:val="0"/>
+          <w:sz w:val="24"/>
+          <w:szCs w:val="24"/>
+          <w:lang w:eastAsia="es-ES"/>
+          <w14:ligatures w14:val="none"/>
+        </w:rPr>
+        <w:t>Esto permite gestionar la base de datos de manera eficiente.</w:t>
+      </w:r>
+    </w:p>
+    <w:p>
+      <w:pPr>
+        <w:spacing w:after="0" w:line="240" w:lineRule="auto"/>
+        <w:rPr>
+          <w:rFonts w:eastAsia="Times New Roman" w:cstheme="minorHAnsi"/>
+          <w:kern w:val="0"/>
+          <w:sz w:val="24"/>
+          <w:szCs w:val="24"/>
+          <w:lang w:eastAsia="es-ES"/>
+          <w14:ligatures w14:val="none"/>
+        </w:rPr>
+      </w:pPr>
+    </w:p>
+    <w:p>
+      <w:pPr>
+        <w:spacing w:after="0" w:line="240" w:lineRule="auto"/>
+        <w:rPr>
+          <w:rFonts w:eastAsia="Times New Roman" w:cstheme="minorHAnsi"/>
+          <w:kern w:val="0"/>
+          <w:sz w:val="24"/>
+          <w:szCs w:val="24"/>
+          <w:lang w:eastAsia="es-ES"/>
+          <w14:ligatures w14:val="none"/>
+        </w:rPr>
+      </w:pPr>
+      <w:r>
+        <w:rPr>
+          <w:rFonts w:eastAsia="Times New Roman" w:cstheme="minorHAnsi"/>
+          <w:b/>
+          <w:bCs/>
+          <w:kern w:val="0"/>
+          <w:sz w:val="24"/>
+          <w:szCs w:val="24"/>
+          <w:lang w:eastAsia="es-ES"/>
+          <w14:ligatures w14:val="none"/>
+        </w:rPr>
+        <w:t>E</w:t>
+      </w:r>
+      <w:r>
+        <w:rPr>
+          <w:rFonts w:eastAsia="Times New Roman" w:cstheme="minorHAnsi"/>
+          <w:b/>
+          <w:bCs/>
+          <w:kern w:val="0"/>
+          <w:sz w:val="24"/>
+          <w:szCs w:val="24"/>
+          <w:lang w:eastAsia="es-ES"/>
+          <w14:ligatures w14:val="none"/>
+        </w:rPr>
+        <w:t>structura de la base de datos</w:t>
       </w:r>
       <w:r>
         <w:rPr>
@@ -4545,6 +4528,7 @@
     <w:p>
       <w:pPr>
         <w:pStyle w:val="Heading2"/>
+        <w:spacing w:line="360" w:lineRule="auto"/>
       </w:pPr>
       <w:r>
         <w:rPr>
@@ -4642,11 +4626,6 @@
       </w:r>
     </w:p>
     <w:p>
-      <w:r>
-        <w:t xml:space="preserve"> </w:t>
-      </w:r>
-    </w:p>
-    <w:p>
       <w:pPr>
         <w:spacing w:before="100" w:beforeAutospacing="1" w:after="100" w:afterAutospacing="1" w:line="240" w:lineRule="auto"/>
         <w:rPr>
@@ -4667,7 +4646,7 @@
           <w:lang w:eastAsia="es-ES"/>
           <w14:ligatures w14:val="none"/>
         </w:rPr>
-        <w:t>Para crear el APK, se siguieron estos pasos:</w:t>
+        <w:t>Pasos que seguir para crear la APK:</w:t>
       </w:r>
     </w:p>
     <w:p>
@@ -5522,49 +5501,16 @@
       <w:r>
         <w:rPr>
           <w:rFonts w:asciiTheme="minorHAnsi" w:hAnsiTheme="minorHAnsi" w:cstheme="minorHAnsi"/>
-        </w:rPr>
-        <w:t xml:space="preserve">Si el dispositivo está conectado al ordenador con </w:t>
-      </w:r>
-      <w:r>
-        <w:rPr>
-          <w:rStyle w:val="Strong"/>
-          <w:rFonts w:asciiTheme="minorHAnsi" w:hAnsiTheme="minorHAnsi" w:cstheme="minorHAnsi"/>
-        </w:rPr>
-        <w:t>depuración USB activada</w:t>
-      </w:r>
-      <w:r>
-        <w:rPr>
-          <w:rFonts w:asciiTheme="minorHAnsi" w:hAnsiTheme="minorHAnsi" w:cstheme="minorHAnsi"/>
-        </w:rPr>
-        <w:t>, se puede instalar usando la terminal</w:t>
-      </w:r>
-      <w:r>
-        <w:rPr>
-          <w:rFonts w:asciiTheme="minorHAnsi" w:hAnsiTheme="minorHAnsi" w:cstheme="minorHAnsi"/>
-        </w:rPr>
-        <w:t xml:space="preserve"> y ejecutando este comando </w:t>
-      </w:r>
-    </w:p>
-    <w:p>
-      <w:pPr>
-        <w:pStyle w:val="NormalWeb"/>
-        <w:rPr>
-          <w:rFonts w:asciiTheme="minorHAnsi" w:hAnsiTheme="minorHAnsi" w:cstheme="minorHAnsi"/>
-        </w:rPr>
-      </w:pPr>
-      <w:r>
-        <w:rPr>
-          <w:rFonts w:asciiTheme="minorHAnsi" w:hAnsiTheme="minorHAnsi" w:cstheme="minorHAnsi"/>
           <w:noProof/>
         </w:rPr>
         <w:drawing>
-          <wp:anchor distT="0" distB="0" distL="114300" distR="114300" simplePos="0" relativeHeight="251663360" behindDoc="0" locked="0" layoutInCell="1" allowOverlap="1" wp14:anchorId="6E1A93F3" wp14:editId="53E72C39">
+          <wp:anchor distT="0" distB="0" distL="114300" distR="114300" simplePos="0" relativeHeight="251663360" behindDoc="0" locked="0" layoutInCell="1" allowOverlap="1" wp14:anchorId="6E1A93F3" wp14:editId="75B7D715">
             <wp:simplePos x="0" y="0"/>
             <wp:positionH relativeFrom="column">
-              <wp:posOffset>-3810</wp:posOffset>
+              <wp:posOffset>1415415</wp:posOffset>
             </wp:positionH>
             <wp:positionV relativeFrom="paragraph">
-              <wp:posOffset>-2540</wp:posOffset>
+              <wp:posOffset>816610</wp:posOffset>
             </wp:positionV>
             <wp:extent cx="2248214" cy="390580"/>
             <wp:effectExtent l="0" t="0" r="0" b="9525"/>
@@ -5611,7 +5557,38 @@
         <w:rPr>
           <w:rFonts w:asciiTheme="minorHAnsi" w:hAnsiTheme="minorHAnsi" w:cstheme="minorHAnsi"/>
         </w:rPr>
-        <w:t xml:space="preserve"> Con el nombre que tenga la APK. </w:t>
+        <w:t xml:space="preserve">Si el dispositivo está conectado al ordenador con </w:t>
+      </w:r>
+      <w:r>
+        <w:rPr>
+          <w:rStyle w:val="Strong"/>
+          <w:rFonts w:asciiTheme="minorHAnsi" w:hAnsiTheme="minorHAnsi" w:cstheme="minorHAnsi"/>
+        </w:rPr>
+        <w:t>depuración USB activada</w:t>
+      </w:r>
+      <w:r>
+        <w:rPr>
+          <w:rFonts w:asciiTheme="minorHAnsi" w:hAnsiTheme="minorHAnsi" w:cstheme="minorHAnsi"/>
+        </w:rPr>
+        <w:t>, se puede instalar usando la terminal</w:t>
+      </w:r>
+      <w:r>
+        <w:rPr>
+          <w:rFonts w:asciiTheme="minorHAnsi" w:hAnsiTheme="minorHAnsi" w:cstheme="minorHAnsi"/>
+        </w:rPr>
+        <w:t xml:space="preserve"> y ejecutando este comando</w:t>
+      </w:r>
+      <w:r>
+        <w:rPr>
+          <w:rFonts w:asciiTheme="minorHAnsi" w:hAnsiTheme="minorHAnsi" w:cstheme="minorHAnsi"/>
+        </w:rPr>
+        <w:t>, c</w:t>
+      </w:r>
+      <w:r>
+        <w:rPr>
+          <w:rFonts w:asciiTheme="minorHAnsi" w:hAnsiTheme="minorHAnsi" w:cstheme="minorHAnsi"/>
+        </w:rPr>
+        <w:t xml:space="preserve">on el nombre que tenga la APK. </w:t>
       </w:r>
     </w:p>
     <w:p>
@@ -9151,7 +9128,7 @@
           <w:noProof/>
         </w:rPr>
         <w:drawing>
-          <wp:anchor distT="0" distB="0" distL="114300" distR="114300" simplePos="0" relativeHeight="251677696" behindDoc="0" locked="0" layoutInCell="1" allowOverlap="1" wp14:anchorId="69C3B08F" wp14:editId="5559B415">
+          <wp:anchor distT="0" distB="0" distL="114300" distR="114300" simplePos="0" relativeHeight="251677696" behindDoc="0" locked="0" layoutInCell="1" allowOverlap="1" wp14:anchorId="69C3B08F" wp14:editId="58995E24">
             <wp:simplePos x="0" y="0"/>
             <wp:positionH relativeFrom="column">
               <wp:posOffset>-3810</wp:posOffset>
@@ -9294,9 +9271,25 @@
     </w:p>
     <w:p>
       <w:pPr>
+        <w:jc w:val="both"/>
+      </w:pPr>
+    </w:p>
+    <w:p>
+      <w:pPr>
+        <w:jc w:val="both"/>
+      </w:pPr>
+    </w:p>
+    <w:p>
+      <w:pPr>
+        <w:jc w:val="both"/>
+      </w:pPr>
+    </w:p>
+    <w:p>
+      <w:pPr>
         <w:pStyle w:val="Heading1"/>
       </w:pPr>
       <w:r>
+        <w:lastRenderedPageBreak/>
         <w:t xml:space="preserve">3. </w:t>
       </w:r>
       <w:r>
@@ -9327,7 +9320,6 @@
         <w:pStyle w:val="Heading2"/>
       </w:pPr>
       <w:r>
-        <w:lastRenderedPageBreak/>
         <w:t xml:space="preserve">3.1. </w:t>
       </w:r>
       <w:r>
@@ -9458,15 +9450,7 @@
         <w:jc w:val="both"/>
       </w:pPr>
       <w:r>
-        <w:t xml:space="preserve">Implementaría un API REST que recibiría solicitudes desde </w:t>
-      </w:r>
-      <w:proofErr w:type="spellStart"/>
-      <w:r>
-        <w:t>FitnessApp</w:t>
-      </w:r>
-      <w:proofErr w:type="spellEnd"/>
-      <w:r>
-        <w:t>.</w:t>
+        <w:t>Implementaría un API REST que recibiría solicitudes desde FitnessApp.</w:t>
       </w:r>
     </w:p>
     <w:p>
@@ -9574,12 +9558,6 @@
     </w:p>
     <w:p>
       <w:pPr>
-        <w:ind w:left="720"/>
-        <w:jc w:val="both"/>
-      </w:pPr>
-    </w:p>
-    <w:p>
-      <w:pPr>
         <w:pStyle w:val="Heading2"/>
       </w:pPr>
       <w:r>
@@ -9687,21 +9665,6 @@
     </w:p>
     <w:p>
       <w:pPr>
-        <w:jc w:val="both"/>
-      </w:pPr>
-    </w:p>
-    <w:p>
-      <w:pPr>
-        <w:jc w:val="both"/>
-      </w:pPr>
-    </w:p>
-    <w:p>
-      <w:pPr>
-        <w:jc w:val="both"/>
-      </w:pPr>
-    </w:p>
-    <w:p>
-      <w:pPr>
         <w:pStyle w:val="Heading1"/>
         <w:spacing w:line="360" w:lineRule="auto"/>
       </w:pPr>
@@ -9780,7 +9743,7 @@
           <w:noProof/>
         </w:rPr>
         <w:drawing>
-          <wp:anchor distT="0" distB="0" distL="114300" distR="114300" simplePos="0" relativeHeight="251678720" behindDoc="0" locked="0" layoutInCell="1" allowOverlap="1" wp14:anchorId="3A40F401" wp14:editId="6F2ABB20">
+          <wp:anchor distT="0" distB="0" distL="114300" distR="114300" simplePos="0" relativeHeight="251678720" behindDoc="0" locked="0" layoutInCell="1" allowOverlap="1" wp14:anchorId="3A40F401" wp14:editId="3062C7D7">
             <wp:simplePos x="0" y="0"/>
             <wp:positionH relativeFrom="column">
               <wp:posOffset>-3810</wp:posOffset>
@@ -9834,29 +9797,1265 @@
       </w:r>
     </w:p>
     <w:p/>
+    <w:p>
+      <w:pPr>
+        <w:rPr>
+          <w:b/>
+          <w:bCs/>
+        </w:rPr>
+      </w:pPr>
+      <w:r>
+        <w:rPr>
+          <w:b/>
+          <w:bCs/>
+        </w:rPr>
+        <w:t>Externa (Manual):</w:t>
+      </w:r>
+      <w:r>
+        <w:rPr>
+          <w:b/>
+          <w:bCs/>
+        </w:rPr>
+        <w:t xml:space="preserve"> “</w:t>
+      </w:r>
+      <w:r>
+        <w:rPr>
+          <w:i/>
+          <w:iCs/>
+          <w:color w:val="4472C4" w:themeColor="accent1"/>
+        </w:rPr>
+        <w:t>ANEXO 1 Manual de usuario</w:t>
+      </w:r>
+      <w:r>
+        <w:rPr>
+          <w:b/>
+          <w:bCs/>
+        </w:rPr>
+        <w:t>”</w:t>
+      </w:r>
+    </w:p>
+    <w:p>
+      <w:pPr>
+        <w:jc w:val="both"/>
+      </w:pPr>
+      <w:r>
+        <w:t xml:space="preserve">Para facilitar el uso de la aplicación, se ha elaborado un </w:t>
+      </w:r>
+      <w:r>
+        <w:rPr>
+          <w:b/>
+          <w:bCs/>
+        </w:rPr>
+        <w:t>manual de navegación</w:t>
+      </w:r>
+      <w:r>
+        <w:t xml:space="preserve"> que explica detalladamente cómo moverse por </w:t>
+      </w:r>
+      <w:r>
+        <w:rPr>
+          <w:b/>
+          <w:bCs/>
+        </w:rPr>
+        <w:t>FitnessApp</w:t>
+      </w:r>
+      <w:r>
+        <w:t>, cubriendo todas las funciones principales y resolviendo posibles dudas del usuario.</w:t>
+      </w:r>
+    </w:p>
+    <w:p>
+      <w:pPr>
+        <w:jc w:val="both"/>
+      </w:pPr>
+      <w:r>
+        <w:t>El manual incluye:</w:t>
+      </w:r>
+    </w:p>
+    <w:p>
+      <w:pPr>
+        <w:numPr>
+          <w:ilvl w:val="0"/>
+          <w:numId w:val="62"/>
+        </w:numPr>
+        <w:jc w:val="both"/>
+      </w:pPr>
+      <w:r>
+        <w:t>Explicación paso a paso sobre cómo acceder a las distintas secciones de la aplicación.</w:t>
+      </w:r>
+    </w:p>
+    <w:p>
+      <w:pPr>
+        <w:numPr>
+          <w:ilvl w:val="0"/>
+          <w:numId w:val="62"/>
+        </w:numPr>
+        <w:jc w:val="both"/>
+      </w:pPr>
+      <w:r>
+        <w:t>Instrucciones para registrar, editar y eliminar ejercicios.</w:t>
+      </w:r>
+    </w:p>
+    <w:p>
+      <w:pPr>
+        <w:jc w:val="both"/>
+      </w:pPr>
+      <w:r>
+        <w:t xml:space="preserve">Además, la </w:t>
+      </w:r>
+      <w:r>
+        <w:rPr>
+          <w:b/>
+          <w:bCs/>
+        </w:rPr>
+        <w:t>instalación y configuración</w:t>
+      </w:r>
+      <w:r>
+        <w:t xml:space="preserve"> de </w:t>
+      </w:r>
+      <w:r>
+        <w:rPr>
+          <w:b/>
+          <w:bCs/>
+        </w:rPr>
+        <w:t>Fitness App</w:t>
+      </w:r>
+      <w:r>
+        <w:t xml:space="preserve"> ya ha sido detallada en la sección correspondiente del trabajo, asegurando que los usuarios puedan instalar la aplicación sin inconvenientes.</w:t>
+      </w:r>
+    </w:p>
+    <w:p>
+      <w:pPr>
+        <w:jc w:val="both"/>
+      </w:pPr>
+      <w:r>
+        <w:t>Gracias a esta documentación, cualquier usuario podrá comprender rápidamente el funcionamiento de la aplicación sin necesidad de conocimientos técnicos previos.</w:t>
+      </w:r>
+    </w:p>
+    <w:p>
+      <w:pPr>
+        <w:pStyle w:val="Heading1"/>
+        <w:numPr>
+          <w:ilvl w:val="0"/>
+          <w:numId w:val="55"/>
+        </w:numPr>
+      </w:pPr>
+      <w:r>
+        <w:lastRenderedPageBreak/>
+        <w:t>Distribución de Aplicaciones</w:t>
+      </w:r>
+    </w:p>
     <w:p/>
     <w:p>
       <w:pPr>
         <w:jc w:val="both"/>
       </w:pPr>
+      <w:r>
+        <w:t xml:space="preserve">El proceso de distribución de </w:t>
+      </w:r>
+      <w:r>
+        <w:rPr>
+          <w:b/>
+          <w:bCs/>
+        </w:rPr>
+        <w:t>FitnessApp</w:t>
+      </w:r>
+      <w:r>
+        <w:t xml:space="preserve"> ya fue explicado en el apartado de instalación del trabajo, donde se detalló cómo generar y desplegar el </w:t>
+      </w:r>
+      <w:r>
+        <w:rPr>
+          <w:b/>
+          <w:bCs/>
+        </w:rPr>
+        <w:t>APK en dispositivos Android</w:t>
+      </w:r>
+      <w:r>
+        <w:t>. Sin embargo, en este apartado se vuelve a explicar con mayor profundidad para reforzar la importancia de un empaquetado eficiente.</w:t>
+      </w:r>
     </w:p>
     <w:p>
       <w:pPr>
         <w:jc w:val="both"/>
       </w:pPr>
-    </w:p>
-    <w:p>
-      <w:pPr>
+      <w:r>
+        <w:t xml:space="preserve">Para instalar </w:t>
+      </w:r>
+      <w:r>
+        <w:rPr>
+          <w:b/>
+          <w:bCs/>
+        </w:rPr>
+        <w:t>FitnessApp</w:t>
+      </w:r>
+      <w:r>
+        <w:t>, los pasos son los siguientes:</w:t>
+      </w:r>
+    </w:p>
+    <w:p>
+      <w:pPr>
+        <w:numPr>
+          <w:ilvl w:val="0"/>
+          <w:numId w:val="63"/>
+        </w:numPr>
         <w:jc w:val="both"/>
       </w:pPr>
+      <w:r>
+        <w:rPr>
+          <w:b/>
+          <w:bCs/>
+        </w:rPr>
+        <w:t>Descarga del APK en el dispositivo.</w:t>
+      </w:r>
+    </w:p>
+    <w:p>
+      <w:pPr>
+        <w:numPr>
+          <w:ilvl w:val="0"/>
+          <w:numId w:val="63"/>
+        </w:numPr>
+        <w:jc w:val="both"/>
+      </w:pPr>
+      <w:r>
+        <w:rPr>
+          <w:b/>
+          <w:bCs/>
+        </w:rPr>
+        <w:t>Habilitación de fuentes desconocidas si es necesario.</w:t>
+      </w:r>
+    </w:p>
+    <w:p>
+      <w:pPr>
+        <w:numPr>
+          <w:ilvl w:val="0"/>
+          <w:numId w:val="63"/>
+        </w:numPr>
+        <w:jc w:val="both"/>
+      </w:pPr>
+      <w:r>
+        <w:rPr>
+          <w:b/>
+          <w:bCs/>
+        </w:rPr>
+        <w:t>Ejecución del instalador con una pantalla de confirmación.</w:t>
+      </w:r>
+    </w:p>
+    <w:p>
+      <w:pPr>
+        <w:numPr>
+          <w:ilvl w:val="0"/>
+          <w:numId w:val="63"/>
+        </w:numPr>
+        <w:jc w:val="both"/>
+      </w:pPr>
+      <w:r>
+        <w:rPr>
+          <w:b/>
+          <w:bCs/>
+        </w:rPr>
+        <w:t>Finalización con un mensaje de éxito y opción para abrir la aplicación.</w:t>
+      </w:r>
+    </w:p>
+    <w:p>
+      <w:pPr>
+        <w:jc w:val="both"/>
+      </w:pPr>
+      <w:r>
+        <w:t>Este método permite que la aplicación pueda ser instalada en cualquier dispositivo Android sin necesidad de utilizar la Play Store.</w:t>
+      </w:r>
+    </w:p>
+    <w:p>
+      <w:pPr>
+        <w:jc w:val="both"/>
+      </w:pPr>
+      <w:r>
+        <w:t xml:space="preserve">Además, </w:t>
+      </w:r>
+      <w:r>
+        <w:rPr>
+          <w:b/>
+          <w:bCs/>
+        </w:rPr>
+        <w:t>FitnessApp</w:t>
+      </w:r>
+      <w:r>
+        <w:t xml:space="preserve"> cuenta con un empaquetado adecuado, incluyendo sus </w:t>
+      </w:r>
+      <w:r>
+        <w:rPr>
+          <w:b/>
+          <w:bCs/>
+        </w:rPr>
+        <w:t>librerías, ficheros ejecutables y elementos multimedia</w:t>
+      </w:r>
+      <w:r>
+        <w:t>, garantizando que la aplicación funcione de manera óptima en distintos dispositivos.</w:t>
+      </w:r>
+    </w:p>
+    <w:p>
+      <w:pPr>
+        <w:jc w:val="both"/>
+      </w:pPr>
+    </w:p>
+    <w:p>
+      <w:pPr>
+        <w:pStyle w:val="Heading2"/>
+        <w:spacing w:line="360" w:lineRule="auto"/>
+      </w:pPr>
+      <w:r>
+        <w:t>5</w:t>
+      </w:r>
+      <w:r>
+        <w:t>.1. Componentes de la Aplicación y Empaquetado</w:t>
+      </w:r>
+    </w:p>
+    <w:p>
+      <w:pPr>
+        <w:jc w:val="both"/>
+      </w:pPr>
+      <w:r>
+        <w:t>Para distribuir la aplicación de manera eficiente, se han considerado los siguientes elementos:</w:t>
+      </w:r>
+    </w:p>
+    <w:p>
+      <w:pPr>
+        <w:numPr>
+          <w:ilvl w:val="0"/>
+          <w:numId w:val="64"/>
+        </w:numPr>
+        <w:jc w:val="both"/>
+      </w:pPr>
+      <w:r>
+        <w:rPr>
+          <w:b/>
+          <w:bCs/>
+        </w:rPr>
+        <w:t>Librerías y Bibliotecas:</w:t>
+      </w:r>
+      <w:r>
+        <w:t xml:space="preserve"> Se han integrado librerías externas, como </w:t>
+      </w:r>
+      <w:r>
+        <w:rPr>
+          <w:b/>
+          <w:bCs/>
+        </w:rPr>
+        <w:t>Firebase</w:t>
+      </w:r>
+      <w:r>
+        <w:t>, para el almacenamiento de datos y autenticación.</w:t>
+      </w:r>
+    </w:p>
+    <w:p>
+      <w:pPr>
+        <w:numPr>
+          <w:ilvl w:val="0"/>
+          <w:numId w:val="64"/>
+        </w:numPr>
+        <w:jc w:val="both"/>
+      </w:pPr>
+      <w:r>
+        <w:rPr>
+          <w:b/>
+          <w:bCs/>
+        </w:rPr>
+        <w:t>Ficheros Ejecutables:</w:t>
+      </w:r>
+      <w:r>
+        <w:t xml:space="preserve"> La aplicación se distribuye en formato </w:t>
+      </w:r>
+      <w:r>
+        <w:rPr>
+          <w:b/>
+          <w:bCs/>
+        </w:rPr>
+        <w:t>APK</w:t>
+      </w:r>
+      <w:r>
+        <w:t>, asegurando compatibilidad con dispositivos Android.</w:t>
+      </w:r>
+    </w:p>
+    <w:p>
+      <w:pPr>
+        <w:numPr>
+          <w:ilvl w:val="0"/>
+          <w:numId w:val="64"/>
+        </w:numPr>
+        <w:jc w:val="both"/>
+      </w:pPr>
+      <w:r>
+        <w:rPr>
+          <w:b/>
+          <w:bCs/>
+        </w:rPr>
+        <w:t>Elementos Multimedia:</w:t>
+      </w:r>
+      <w:r>
+        <w:t xml:space="preserve"> Se han optimizado imágenes y gráficos en formatos </w:t>
+      </w:r>
+      <w:r>
+        <w:rPr>
+          <w:b/>
+          <w:bCs/>
+        </w:rPr>
+        <w:t>PNG y SVG</w:t>
+      </w:r>
+      <w:r>
+        <w:t xml:space="preserve"> para mejorar el rendimiento.</w:t>
+      </w:r>
+    </w:p>
+    <w:p>
+      <w:pPr>
+        <w:jc w:val="both"/>
+      </w:pPr>
+      <w:r>
+        <w:t>Estos componentes permiten que la aplicación funcione sin problemas en distintos dispositivos.</w:t>
+      </w:r>
+    </w:p>
+    <w:p>
+      <w:pPr>
+        <w:jc w:val="both"/>
+      </w:pPr>
+    </w:p>
+    <w:p>
+      <w:pPr>
+        <w:pStyle w:val="Heading1"/>
+        <w:numPr>
+          <w:ilvl w:val="0"/>
+          <w:numId w:val="55"/>
+        </w:numPr>
+        <w:spacing w:line="360" w:lineRule="auto"/>
+      </w:pPr>
+      <w:r>
+        <w:t>G</w:t>
+      </w:r>
+      <w:r>
+        <w:t>eneración de interfaces a partir de documentos XML</w:t>
+      </w:r>
+    </w:p>
+    <w:p>
+      <w:r>
+        <w:t xml:space="preserve">En </w:t>
+      </w:r>
+      <w:r>
+        <w:rPr>
+          <w:b/>
+          <w:bCs/>
+        </w:rPr>
+        <w:t>FitnessApp</w:t>
+      </w:r>
+      <w:r>
+        <w:t xml:space="preserve">, las interfaces han sido diseñadas utilizando </w:t>
+      </w:r>
+      <w:r>
+        <w:rPr>
+          <w:b/>
+          <w:bCs/>
+        </w:rPr>
+        <w:t>XML en Android Studio</w:t>
+      </w:r>
+      <w:r>
+        <w:t>, lo que permite una estructura clara y escalable para definir la apariencia y disposición de los elementos en pantalla.</w:t>
+      </w:r>
+    </w:p>
+    <w:p/>
+    <w:p/>
+    <w:p/>
+    <w:p>
+      <w:pPr>
+        <w:pStyle w:val="Heading4"/>
+        <w:spacing w:line="360" w:lineRule="auto"/>
+      </w:pPr>
+      <w:r>
+        <w:lastRenderedPageBreak/>
+        <w:t>6.1</w:t>
+      </w:r>
+      <w:r>
+        <w:t>. Análisis y Edición del Documento XML en FitnessApp</w:t>
+      </w:r>
+    </w:p>
+    <w:p>
+      <w:r>
+        <w:t xml:space="preserve">El diseño de las pantallas en </w:t>
+      </w:r>
+      <w:r>
+        <w:rPr>
+          <w:b/>
+          <w:bCs/>
+        </w:rPr>
+        <w:t>FitnessApp</w:t>
+      </w:r>
+      <w:r>
+        <w:t xml:space="preserve"> se basa en archivos XML que contienen:</w:t>
+      </w:r>
+    </w:p>
+    <w:p>
+      <w:pPr>
+        <w:numPr>
+          <w:ilvl w:val="0"/>
+          <w:numId w:val="65"/>
+        </w:numPr>
+      </w:pPr>
+      <w:r>
+        <w:rPr>
+          <w:b/>
+          <w:bCs/>
+        </w:rPr>
+        <w:t>Etiquetas:</w:t>
+      </w:r>
+      <w:r>
+        <w:t xml:space="preserve"> Definen cada componente de la interfaz, como </w:t>
+      </w:r>
+      <w:proofErr w:type="spellStart"/>
+      <w:r>
+        <w:t>TextView</w:t>
+      </w:r>
+      <w:proofErr w:type="spellEnd"/>
+      <w:r>
+        <w:t xml:space="preserve">, </w:t>
+      </w:r>
+      <w:proofErr w:type="spellStart"/>
+      <w:r>
+        <w:t>Button</w:t>
+      </w:r>
+      <w:proofErr w:type="spellEnd"/>
+      <w:r>
+        <w:t xml:space="preserve"> o </w:t>
+      </w:r>
+      <w:proofErr w:type="spellStart"/>
+      <w:r>
+        <w:t>EditText</w:t>
+      </w:r>
+      <w:proofErr w:type="spellEnd"/>
+      <w:r>
+        <w:t>.</w:t>
+      </w:r>
+    </w:p>
+    <w:p>
+      <w:pPr>
+        <w:numPr>
+          <w:ilvl w:val="0"/>
+          <w:numId w:val="65"/>
+        </w:numPr>
+      </w:pPr>
+      <w:r>
+        <w:rPr>
+          <w:b/>
+          <w:bCs/>
+        </w:rPr>
+        <w:t>Atributos:</w:t>
+      </w:r>
+      <w:r>
+        <w:t xml:space="preserve"> Especifican propiedades como el tamaño, color, o márgenes de los elementos.</w:t>
+      </w:r>
+    </w:p>
+    <w:p>
+      <w:pPr>
+        <w:numPr>
+          <w:ilvl w:val="0"/>
+          <w:numId w:val="65"/>
+        </w:numPr>
+      </w:pPr>
+      <w:r>
+        <w:rPr>
+          <w:b/>
+          <w:bCs/>
+        </w:rPr>
+        <w:t>Valores:</w:t>
+      </w:r>
+      <w:r>
+        <w:t xml:space="preserve"> Determinan los textos, dimensiones y comportamientos de los componentes.</w:t>
+      </w:r>
+    </w:p>
+    <w:p>
+      <w:pPr>
+        <w:numPr>
+          <w:ilvl w:val="0"/>
+          <w:numId w:val="65"/>
+        </w:numPr>
+      </w:pPr>
+      <w:r>
+        <w:drawing>
+          <wp:anchor distT="0" distB="0" distL="114300" distR="114300" simplePos="0" relativeHeight="251679744" behindDoc="0" locked="0" layoutInCell="1" allowOverlap="1" wp14:anchorId="77FDBE77" wp14:editId="6AA8DDD8">
+            <wp:simplePos x="0" y="0"/>
+            <wp:positionH relativeFrom="column">
+              <wp:posOffset>-184785</wp:posOffset>
+            </wp:positionH>
+            <wp:positionV relativeFrom="paragraph">
+              <wp:posOffset>613410</wp:posOffset>
+            </wp:positionV>
+            <wp:extent cx="5400040" cy="1134745"/>
+            <wp:effectExtent l="0" t="0" r="0" b="8255"/>
+            <wp:wrapSquare wrapText="bothSides"/>
+            <wp:docPr id="1361091700" name="Picture 1" descr="A black screen with orange text&#10;&#10;Description automatically generated"/>
+            <wp:cNvGraphicFramePr>
+              <a:graphicFrameLocks xmlns:a="http://schemas.openxmlformats.org/drawingml/2006/main" noChangeAspect="1"/>
+            </wp:cNvGraphicFramePr>
+            <a:graphic xmlns:a="http://schemas.openxmlformats.org/drawingml/2006/main">
+              <a:graphicData uri="http://schemas.openxmlformats.org/drawingml/2006/picture">
+                <pic:pic xmlns:pic="http://schemas.openxmlformats.org/drawingml/2006/picture">
+                  <pic:nvPicPr>
+                    <pic:cNvPr id="1361091700" name="Picture 1" descr="A black screen with orange text&#10;&#10;Description automatically generated"/>
+                    <pic:cNvPicPr/>
+                  </pic:nvPicPr>
+                  <pic:blipFill>
+                    <a:blip r:embed="rId40">
+                      <a:extLst>
+                        <a:ext uri="{28A0092B-C50C-407E-A947-70E740481C1C}">
+                          <a14:useLocalDpi xmlns:a14="http://schemas.microsoft.com/office/drawing/2010/main" val="0"/>
+                        </a:ext>
+                      </a:extLst>
+                    </a:blip>
+                    <a:stretch>
+                      <a:fillRect/>
+                    </a:stretch>
+                  </pic:blipFill>
+                  <pic:spPr>
+                    <a:xfrm>
+                      <a:off x="0" y="0"/>
+                      <a:ext cx="5400040" cy="1134745"/>
+                    </a:xfrm>
+                    <a:prstGeom prst="rect">
+                      <a:avLst/>
+                    </a:prstGeom>
+                  </pic:spPr>
+                </pic:pic>
+              </a:graphicData>
+            </a:graphic>
+          </wp:anchor>
+        </w:drawing>
+      </w:r>
+      <w:r>
+        <w:rPr>
+          <w:b/>
+          <w:bCs/>
+        </w:rPr>
+        <w:t>Eventos:</w:t>
+      </w:r>
+      <w:r>
+        <w:t xml:space="preserve"> Se configuran en XML para asociar acciones a botones y otros elementos interactivos.</w:t>
+      </w:r>
+    </w:p>
+    <w:p/>
+    <w:p>
+      <w:pPr>
+        <w:numPr>
+          <w:ilvl w:val="0"/>
+          <w:numId w:val="66"/>
+        </w:numPr>
+      </w:pPr>
+      <w:r>
+        <w:t>La etiqueta &lt;</w:t>
+      </w:r>
+      <w:proofErr w:type="spellStart"/>
+      <w:r>
+        <w:t>EditText</w:t>
+      </w:r>
+      <w:proofErr w:type="spellEnd"/>
+      <w:r>
+        <w:t>&gt; representa un campo de entrada de texto.</w:t>
+      </w:r>
+    </w:p>
+    <w:p>
+      <w:pPr>
+        <w:numPr>
+          <w:ilvl w:val="0"/>
+          <w:numId w:val="66"/>
+        </w:numPr>
+      </w:pPr>
+      <w:r>
+        <w:t xml:space="preserve">Los atributos </w:t>
+      </w:r>
+      <w:r>
+        <w:rPr>
+          <w:b/>
+          <w:bCs/>
+        </w:rPr>
+        <w:t>definen el tamaño, el color del texto y el tipo de entrada</w:t>
+      </w:r>
+      <w:r>
+        <w:t>.</w:t>
+      </w:r>
+    </w:p>
+    <w:p>
+      <w:pPr>
+        <w:numPr>
+          <w:ilvl w:val="0"/>
+          <w:numId w:val="66"/>
+        </w:numPr>
+      </w:pPr>
+      <w:r>
+        <w:t xml:space="preserve">El valor del </w:t>
+      </w:r>
+      <w:proofErr w:type="spellStart"/>
+      <w:r>
+        <w:rPr>
+          <w:b/>
+          <w:bCs/>
+        </w:rPr>
+        <w:t>hint</w:t>
+      </w:r>
+      <w:proofErr w:type="spellEnd"/>
+      <w:r>
+        <w:t xml:space="preserve"> indica el texto de ayuda que aparecerá en el campo antes de que el usuario escriba.</w:t>
+      </w:r>
+    </w:p>
+    <w:p/>
+    <w:p>
+      <w:pPr>
+        <w:pStyle w:val="Heading4"/>
+        <w:spacing w:line="360" w:lineRule="auto"/>
+      </w:pPr>
+      <w:r>
+        <w:t>6</w:t>
+      </w:r>
+      <w:r>
+        <w:t>.</w:t>
+      </w:r>
+      <w:r>
+        <w:t>2</w:t>
+      </w:r>
+      <w:r>
+        <w:t>. Generación de Código para Diferentes Plataformas</w:t>
+      </w:r>
+    </w:p>
+    <w:p>
+      <w:r>
+        <w:t xml:space="preserve">Si bien </w:t>
+      </w:r>
+      <w:r>
+        <w:rPr>
+          <w:b/>
+          <w:bCs/>
+        </w:rPr>
+        <w:t>FitnessApp</w:t>
+      </w:r>
+      <w:r>
+        <w:t xml:space="preserve"> ha sido desarrollada exclusivamente para Android, el uso de </w:t>
+      </w:r>
+      <w:r>
+        <w:rPr>
+          <w:b/>
+          <w:bCs/>
+        </w:rPr>
+        <w:t>XML</w:t>
+      </w:r>
+      <w:r>
+        <w:t xml:space="preserve"> facilita su adaptación a otras plataformas en </w:t>
+      </w:r>
+      <w:r>
+        <w:rPr>
+          <w:b/>
+          <w:bCs/>
+        </w:rPr>
+        <w:t>futuras mejoras</w:t>
+      </w:r>
+      <w:r>
+        <w:t>.</w:t>
+      </w:r>
+    </w:p>
+    <w:p>
+      <w:r>
+        <w:t>En caso de expandir la aplicación, se podrían considerar las siguientes opciones:</w:t>
+      </w:r>
+    </w:p>
+    <w:p>
+      <w:pPr>
+        <w:numPr>
+          <w:ilvl w:val="0"/>
+          <w:numId w:val="68"/>
+        </w:numPr>
+      </w:pPr>
+      <w:r>
+        <w:rPr>
+          <w:b/>
+          <w:bCs/>
+        </w:rPr>
+        <w:t>Conversión a una aplicación web</w:t>
+      </w:r>
+      <w:r>
+        <w:t xml:space="preserve">, transformando los archivos XML en </w:t>
+      </w:r>
+      <w:r>
+        <w:rPr>
+          <w:b/>
+          <w:bCs/>
+        </w:rPr>
+        <w:t>HTML + CSS</w:t>
+      </w:r>
+      <w:r>
+        <w:t xml:space="preserve"> para crear una versión accesible desde navegadores.</w:t>
+      </w:r>
+    </w:p>
+    <w:p>
+      <w:pPr>
+        <w:numPr>
+          <w:ilvl w:val="0"/>
+          <w:numId w:val="68"/>
+        </w:numPr>
+      </w:pPr>
+      <w:r>
+        <w:rPr>
+          <w:b/>
+          <w:bCs/>
+        </w:rPr>
+        <w:t xml:space="preserve">Uso de </w:t>
+      </w:r>
+      <w:proofErr w:type="spellStart"/>
+      <w:r>
+        <w:rPr>
+          <w:b/>
+          <w:bCs/>
+        </w:rPr>
+        <w:t>Flutter</w:t>
+      </w:r>
+      <w:proofErr w:type="spellEnd"/>
+      <w:r>
+        <w:t xml:space="preserve">, donde los </w:t>
+      </w:r>
+      <w:proofErr w:type="spellStart"/>
+      <w:r>
+        <w:t>layouts</w:t>
+      </w:r>
+      <w:proofErr w:type="spellEnd"/>
+      <w:r>
+        <w:t xml:space="preserve"> en XML podrían ser traducidos a archivos </w:t>
+      </w:r>
+      <w:r>
+        <w:rPr>
+          <w:b/>
+          <w:bCs/>
+        </w:rPr>
+        <w:t>Dart</w:t>
+      </w:r>
+      <w:r>
+        <w:t xml:space="preserve">, permitiendo que la aplicación sea compatible tanto con </w:t>
+      </w:r>
+      <w:r>
+        <w:rPr>
+          <w:b/>
+          <w:bCs/>
+        </w:rPr>
+        <w:t>iOS como con Android</w:t>
+      </w:r>
+      <w:r>
+        <w:t>.</w:t>
+      </w:r>
+    </w:p>
+    <w:p>
+      <w:pPr>
+        <w:numPr>
+          <w:ilvl w:val="0"/>
+          <w:numId w:val="68"/>
+        </w:numPr>
+      </w:pPr>
+      <w:r>
+        <w:rPr>
+          <w:b/>
+          <w:bCs/>
+        </w:rPr>
+        <w:t>Exportación de gráficos en formato SVG</w:t>
+      </w:r>
+      <w:r>
+        <w:t>, asegurando que los elementos visuales sean reutilizables en otros entornos sin perder calidad.</w:t>
+      </w:r>
+    </w:p>
+    <w:p>
+      <w:r>
+        <w:t xml:space="preserve">Estas posibilidades permitirían que </w:t>
+      </w:r>
+      <w:r>
+        <w:rPr>
+          <w:b/>
+          <w:bCs/>
+        </w:rPr>
+        <w:t>FitnessApp</w:t>
+      </w:r>
+      <w:r>
+        <w:t xml:space="preserve"> evolucione y llegue a más usuarios sin necesidad de rediseñar completamente su interfaz.</w:t>
+      </w:r>
+    </w:p>
+    <w:p/>
+    <w:p/>
+    <w:p/>
+    <w:p/>
+    <w:p>
+      <w:pPr>
+        <w:pStyle w:val="Heading1"/>
+        <w:numPr>
+          <w:ilvl w:val="0"/>
+          <w:numId w:val="55"/>
+        </w:numPr>
+        <w:spacing w:line="360" w:lineRule="auto"/>
+      </w:pPr>
+      <w:r>
+        <w:lastRenderedPageBreak/>
+        <w:t xml:space="preserve">Realización de Pruebas </w:t>
+      </w:r>
+    </w:p>
+    <w:p>
+      <w:r>
+        <w:t xml:space="preserve">Para garantizar el correcto funcionamiento de </w:t>
+      </w:r>
+      <w:r>
+        <w:rPr>
+          <w:b/>
+          <w:bCs/>
+        </w:rPr>
+        <w:t>FitnessApp</w:t>
+      </w:r>
+      <w:r>
+        <w:t>, se llevaron a cabo diversas pruebas durante el desarrollo. Estas pruebas permitieron detectar errores, mejorar la estabilidad y optimizar la experiencia del usuario antes de su distribución.</w:t>
+      </w:r>
+    </w:p>
+    <w:p/>
+    <w:p>
+      <w:pPr>
+        <w:pStyle w:val="Heading4"/>
+        <w:spacing w:line="360" w:lineRule="auto"/>
+      </w:pPr>
+      <w:r>
+        <w:t>7.</w:t>
+      </w:r>
+      <w:r>
+        <w:t>1. El Proyecto de Desarrollo y Objetivos de las Pruebas</w:t>
+      </w:r>
+    </w:p>
+    <w:p>
+      <w:r>
+        <w:t xml:space="preserve">Durante el desarrollo de </w:t>
+      </w:r>
+      <w:r>
+        <w:rPr>
+          <w:b/>
+          <w:bCs/>
+        </w:rPr>
+        <w:t>FitnessApp</w:t>
+      </w:r>
+      <w:r>
+        <w:t>, se siguieron las siguientes fases:</w:t>
+      </w:r>
+    </w:p>
+    <w:p>
+      <w:pPr>
+        <w:numPr>
+          <w:ilvl w:val="0"/>
+          <w:numId w:val="69"/>
+        </w:numPr>
+      </w:pPr>
+      <w:r>
+        <w:rPr>
+          <w:b/>
+          <w:bCs/>
+        </w:rPr>
+        <w:t>Planificación:</w:t>
+      </w:r>
+      <w:r>
+        <w:t xml:space="preserve"> Definición de funcionalidades clave.</w:t>
+      </w:r>
+    </w:p>
+    <w:p>
+      <w:pPr>
+        <w:numPr>
+          <w:ilvl w:val="0"/>
+          <w:numId w:val="69"/>
+        </w:numPr>
+      </w:pPr>
+      <w:r>
+        <w:rPr>
+          <w:b/>
+          <w:bCs/>
+        </w:rPr>
+        <w:t>Diseño:</w:t>
+      </w:r>
+      <w:r>
+        <w:t xml:space="preserve"> Creación de interfaces y estructura de datos en Firebase.</w:t>
+      </w:r>
+    </w:p>
+    <w:p>
+      <w:pPr>
+        <w:numPr>
+          <w:ilvl w:val="0"/>
+          <w:numId w:val="69"/>
+        </w:numPr>
+      </w:pPr>
+      <w:r>
+        <w:rPr>
+          <w:b/>
+          <w:bCs/>
+        </w:rPr>
+        <w:t>Implementación:</w:t>
+      </w:r>
+      <w:r>
+        <w:t xml:space="preserve"> Desarrollo del código en Android Studio con Java</w:t>
+      </w:r>
+    </w:p>
+    <w:p>
+      <w:pPr>
+        <w:numPr>
+          <w:ilvl w:val="0"/>
+          <w:numId w:val="69"/>
+        </w:numPr>
+      </w:pPr>
+      <w:r>
+        <w:rPr>
+          <w:b/>
+          <w:bCs/>
+        </w:rPr>
+        <w:t>Pruebas:</w:t>
+      </w:r>
+      <w:r>
+        <w:t xml:space="preserve"> Evaluación del correcto funcionamiento de la aplicación.</w:t>
+      </w:r>
+    </w:p>
+    <w:p>
+      <w:pPr>
+        <w:numPr>
+          <w:ilvl w:val="0"/>
+          <w:numId w:val="69"/>
+        </w:numPr>
+      </w:pPr>
+      <w:r>
+        <w:rPr>
+          <w:b/>
+          <w:bCs/>
+        </w:rPr>
+        <w:t>Puesta en Producción:</w:t>
+      </w:r>
+      <w:r>
+        <w:t xml:space="preserve"> Generación del APK final.</w:t>
+      </w:r>
+    </w:p>
+    <w:p>
+      <w:r>
+        <w:t>El objetivo principal de las pruebas fue garantizar que todas las funcionalidades operaran correctamente y sin errores. Se emplearon dos enfoques:</w:t>
+      </w:r>
+    </w:p>
+    <w:p>
+      <w:pPr>
+        <w:numPr>
+          <w:ilvl w:val="0"/>
+          <w:numId w:val="70"/>
+        </w:numPr>
+      </w:pPr>
+      <w:r>
+        <w:rPr>
+          <w:b/>
+          <w:bCs/>
+        </w:rPr>
+        <w:t>Pruebas de caja negra:</w:t>
+      </w:r>
+      <w:r>
+        <w:t xml:space="preserve"> Se verificó que las funciones respondieran correctamente sin analizar el código interno.</w:t>
+      </w:r>
+    </w:p>
+    <w:p>
+      <w:pPr>
+        <w:numPr>
+          <w:ilvl w:val="0"/>
+          <w:numId w:val="70"/>
+        </w:numPr>
+      </w:pPr>
+      <w:r>
+        <w:rPr>
+          <w:b/>
+          <w:bCs/>
+        </w:rPr>
+        <w:t>Pruebas de caja blanca:</w:t>
+      </w:r>
+      <w:r>
+        <w:t xml:space="preserve"> Se revisó la ejecución interna del código para detectar posibles fallos en la lógica de programación.</w:t>
+      </w:r>
+    </w:p>
+    <w:p/>
+    <w:p>
+      <w:pPr>
+        <w:pStyle w:val="Heading4"/>
+        <w:spacing w:line="360" w:lineRule="auto"/>
+      </w:pPr>
+      <w:r>
+        <w:t>7</w:t>
+      </w:r>
+      <w:r>
+        <w:t>.2. Tipos de Pruebas Realizadas</w:t>
+      </w:r>
+    </w:p>
+    <w:p>
+      <w:r>
+        <w:t>Para evaluar la calidad de la aplicación, se realizaron diferentes pruebas:</w:t>
+      </w:r>
+    </w:p>
+    <w:p>
+      <w:pPr>
+        <w:rPr>
+          <w:b/>
+          <w:bCs/>
+        </w:rPr>
+      </w:pPr>
+      <w:r>
+        <w:rPr>
+          <w:b/>
+          <w:bCs/>
+        </w:rPr>
+        <w:t xml:space="preserve">1. Depuración con </w:t>
+      </w:r>
+      <w:proofErr w:type="spellStart"/>
+      <w:r>
+        <w:rPr>
+          <w:b/>
+          <w:bCs/>
+        </w:rPr>
+        <w:t>Debugger</w:t>
+      </w:r>
+      <w:proofErr w:type="spellEnd"/>
+      <w:r>
+        <w:rPr>
+          <w:b/>
+          <w:bCs/>
+        </w:rPr>
+        <w:t xml:space="preserve"> </w:t>
+      </w:r>
+    </w:p>
+    <w:p>
+      <w:r>
+        <w:t xml:space="preserve">El proceso de pruebas se llevó a cabo mediante el </w:t>
+      </w:r>
+      <w:r>
+        <w:rPr>
+          <w:b/>
+          <w:bCs/>
+        </w:rPr>
+        <w:t>depurador de Android Studio</w:t>
+      </w:r>
+      <w:r>
+        <w:t xml:space="preserve"> y la </w:t>
+      </w:r>
+      <w:r>
+        <w:rPr>
+          <w:b/>
+          <w:bCs/>
+        </w:rPr>
+        <w:t>depuración USB</w:t>
+      </w:r>
+      <w:r>
+        <w:t xml:space="preserve"> en un dispositivo Android real. Esto permitió monitorear el comportamiento del código en tiempo real y detectar errores con mayor precisión.</w:t>
+      </w:r>
+    </w:p>
+    <w:p>
+      <w:pPr>
+        <w:rPr>
+          <w:b/>
+          <w:bCs/>
+        </w:rPr>
+      </w:pPr>
+      <w:r>
+        <w:rPr>
+          <w:b/>
+          <w:bCs/>
+        </w:rPr>
+        <w:t>2. Pruebas de Integración</w:t>
+      </w:r>
+    </w:p>
+    <w:p>
+      <w:r>
+        <w:t>Se verificó la comunicación entre módulos, asegurando que la integración con Firebase funcionara correctamente en tiempo real. Se probaron acciones como el registro de usuario, el guardado de ejercicios y la actualización de datos.</w:t>
+      </w:r>
+    </w:p>
+    <w:p>
+      <w:pPr>
+        <w:rPr>
+          <w:b/>
+          <w:bCs/>
+        </w:rPr>
+      </w:pPr>
+      <w:r>
+        <w:rPr>
+          <w:b/>
+          <w:bCs/>
+        </w:rPr>
+        <w:t>3. Pruebas de Regresión</w:t>
+      </w:r>
+    </w:p>
+    <w:p>
+      <w:r>
+        <w:t>Cada vez que se realizaba una modificación en el código, se volvía a ejecutar la aplicación en el emulador y en un dispositivo físico para garantizar que los cambios no afectaran otras funciones.</w:t>
+      </w:r>
+    </w:p>
+    <w:p/>
+    <w:p/>
+    <w:p>
+      <w:pPr>
+        <w:rPr>
+          <w:b/>
+          <w:bCs/>
+        </w:rPr>
+      </w:pPr>
+      <w:r>
+        <w:rPr>
+          <w:b/>
+          <w:bCs/>
+        </w:rPr>
+        <w:lastRenderedPageBreak/>
+        <w:t>6. Pruebas en Emuladores y Dispositivos Físicos</w:t>
+      </w:r>
+    </w:p>
+    <w:p>
+      <w:r>
+        <w:t>Se probó la aplicación en varios emuladores de Android Studio y en dispositivos físicos mediante depuración USB, asegurando su funcionamiento en diferentes entornos y resolviendo problemas específicos en cada uno.</w:t>
+      </w:r>
+    </w:p>
+    <w:p>
+      <w:pPr>
+        <w:rPr>
+          <w:b/>
+          <w:bCs/>
+        </w:rPr>
+      </w:pPr>
+      <w:r>
+        <w:rPr>
+          <w:b/>
+          <w:bCs/>
+        </w:rPr>
+        <w:t>7. Pruebas de Usuario</w:t>
+      </w:r>
+    </w:p>
+    <w:p>
+      <w:r>
+        <w:t>Se compartió el APK con compañeros del curso para que probaran la aplicación en sus propios dispositivos, identificando posibles mejoras en la interfaz y la usabilidad.</w:t>
+      </w:r>
+    </w:p>
+    <w:p>
+      <w:r>
+        <w:t xml:space="preserve">Las pruebas realizadas mediante </w:t>
+      </w:r>
+      <w:r>
+        <w:rPr>
+          <w:b/>
+          <w:bCs/>
+        </w:rPr>
+        <w:t>depuración en emuladores y dispositivos físicos</w:t>
+      </w:r>
+      <w:r>
+        <w:t xml:space="preserve"> fueron fundamentales para detectar errores y mejorar la estabilidad de </w:t>
+      </w:r>
+      <w:r>
+        <w:rPr>
+          <w:b/>
+          <w:bCs/>
+        </w:rPr>
+        <w:t>FitnessApp</w:t>
+      </w:r>
+      <w:r>
+        <w:t>. Gracias a este proceso, se pudo optimizar la aplicación antes de su versión final, asegurando una mejor experiencia de usuario.</w:t>
+      </w:r>
     </w:p>
     <w:sectPr>
-      <w:headerReference w:type="default" r:id="rId40"/>
-      <w:footerReference w:type="default" r:id="rId41"/>
-      <w:headerReference w:type="first" r:id="rId42"/>
+      <w:headerReference w:type="default" r:id="rId41"/>
+      <w:footerReference w:type="default" r:id="rId42"/>
+      <w:headerReference w:type="first" r:id="rId43"/>
       <w:pgSz w:w="11906" w:h="16838"/>
       <w:pgMar w:top="1417" w:right="1701" w:bottom="1417" w:left="1701" w:header="680" w:footer="624" w:gutter="0"/>
+      <w:pgNumType w:start="0"/>
       <w:cols w:space="708"/>
+      <w:titlePg/>
       <w:docGrid w:linePitch="360"/>
     </w:sectPr>
   </w:body>
@@ -10016,37 +11215,6 @@
       </w:rPr>
       <w:ptab w:relativeTo="margin" w:alignment="right" w:leader="none"/>
     </w:r>
-    <w:sdt>
-      <w:sdtPr>
-        <w:rPr>
-          <w:rFonts w:asciiTheme="majorHAnsi" w:eastAsiaTheme="majorEastAsia" w:hAnsiTheme="majorHAnsi" w:cstheme="majorBidi"/>
-          <w:sz w:val="24"/>
-          <w:szCs w:val="24"/>
-        </w:rPr>
-        <w:alias w:val="Fecha"/>
-        <w:id w:val="78404859"/>
-        <w:placeholder>
-          <w:docPart w:val="E0AC1E4A323C41158B3D5F53B858F2E8"/>
-        </w:placeholder>
-        <w:dataBinding w:prefixMappings="xmlns:ns0='http://schemas.microsoft.com/office/2006/coverPageProps'" w:xpath="/ns0:CoverPageProperties[1]/ns0:PublishDate[1]" w:storeItemID="{55AF091B-3C7A-41E3-B477-F2FDAA23CFDA}"/>
-        <w:date w:fullDate="2025-01-17T00:00:00Z">
-          <w:dateFormat w:val="d 'de' MMMM 'de' yyyy"/>
-          <w:lid w:val="es-ES"/>
-          <w:storeMappedDataAs w:val="dateTime"/>
-          <w:calendar w:val="gregorian"/>
-        </w:date>
-      </w:sdtPr>
-      <w:sdtContent>
-        <w:r>
-          <w:rPr>
-            <w:rFonts w:asciiTheme="majorHAnsi" w:eastAsiaTheme="majorEastAsia" w:hAnsiTheme="majorHAnsi" w:cstheme="majorBidi"/>
-            <w:sz w:val="24"/>
-            <w:szCs w:val="24"/>
-          </w:rPr>
-          <w:t>17 de enero de 2025</w:t>
-        </w:r>
-      </w:sdtContent>
-    </w:sdt>
   </w:p>
 </w:hdr>
 </file>
@@ -10647,6 +11815,155 @@
     </w:lvl>
   </w:abstractNum>
   <w:abstractNum w:abstractNumId="4" w15:restartNumberingAfterBreak="0">
+    <w:nsid w:val="05BF1C5A"/>
+    <w:multiLevelType w:val="multilevel"/>
+    <w:tmpl w:val="D9A2B800"/>
+    <w:lvl w:ilvl="0">
+      <w:start w:val="1"/>
+      <w:numFmt w:val="bullet"/>
+      <w:lvlText w:val=""/>
+      <w:lvlJc w:val="left"/>
+      <w:pPr>
+        <w:tabs>
+          <w:tab w:val="num" w:pos="720"/>
+        </w:tabs>
+        <w:ind w:left="720" w:hanging="360"/>
+      </w:pPr>
+      <w:rPr>
+        <w:rFonts w:ascii="Symbol" w:hAnsi="Symbol" w:hint="default"/>
+        <w:sz w:val="20"/>
+      </w:rPr>
+    </w:lvl>
+    <w:lvl w:ilvl="1" w:tentative="1">
+      <w:start w:val="1"/>
+      <w:numFmt w:val="bullet"/>
+      <w:lvlText w:val="o"/>
+      <w:lvlJc w:val="left"/>
+      <w:pPr>
+        <w:tabs>
+          <w:tab w:val="num" w:pos="1440"/>
+        </w:tabs>
+        <w:ind w:left="1440" w:hanging="360"/>
+      </w:pPr>
+      <w:rPr>
+        <w:rFonts w:ascii="Courier New" w:hAnsi="Courier New" w:hint="default"/>
+        <w:sz w:val="20"/>
+      </w:rPr>
+    </w:lvl>
+    <w:lvl w:ilvl="2" w:tentative="1">
+      <w:start w:val="1"/>
+      <w:numFmt w:val="bullet"/>
+      <w:lvlText w:val=""/>
+      <w:lvlJc w:val="left"/>
+      <w:pPr>
+        <w:tabs>
+          <w:tab w:val="num" w:pos="2160"/>
+        </w:tabs>
+        <w:ind w:left="2160" w:hanging="360"/>
+      </w:pPr>
+      <w:rPr>
+        <w:rFonts w:ascii="Wingdings" w:hAnsi="Wingdings" w:hint="default"/>
+        <w:sz w:val="20"/>
+      </w:rPr>
+    </w:lvl>
+    <w:lvl w:ilvl="3" w:tentative="1">
+      <w:start w:val="1"/>
+      <w:numFmt w:val="bullet"/>
+      <w:lvlText w:val=""/>
+      <w:lvlJc w:val="left"/>
+      <w:pPr>
+        <w:tabs>
+          <w:tab w:val="num" w:pos="2880"/>
+        </w:tabs>
+        <w:ind w:left="2880" w:hanging="360"/>
+      </w:pPr>
+      <w:rPr>
+        <w:rFonts w:ascii="Wingdings" w:hAnsi="Wingdings" w:hint="default"/>
+        <w:sz w:val="20"/>
+      </w:rPr>
+    </w:lvl>
+    <w:lvl w:ilvl="4" w:tentative="1">
+      <w:start w:val="1"/>
+      <w:numFmt w:val="bullet"/>
+      <w:lvlText w:val=""/>
+      <w:lvlJc w:val="left"/>
+      <w:pPr>
+        <w:tabs>
+          <w:tab w:val="num" w:pos="3600"/>
+        </w:tabs>
+        <w:ind w:left="3600" w:hanging="360"/>
+      </w:pPr>
+      <w:rPr>
+        <w:rFonts w:ascii="Wingdings" w:hAnsi="Wingdings" w:hint="default"/>
+        <w:sz w:val="20"/>
+      </w:rPr>
+    </w:lvl>
+    <w:lvl w:ilvl="5" w:tentative="1">
+      <w:start w:val="1"/>
+      <w:numFmt w:val="bullet"/>
+      <w:lvlText w:val=""/>
+      <w:lvlJc w:val="left"/>
+      <w:pPr>
+        <w:tabs>
+          <w:tab w:val="num" w:pos="4320"/>
+        </w:tabs>
+        <w:ind w:left="4320" w:hanging="360"/>
+      </w:pPr>
+      <w:rPr>
+        <w:rFonts w:ascii="Wingdings" w:hAnsi="Wingdings" w:hint="default"/>
+        <w:sz w:val="20"/>
+      </w:rPr>
+    </w:lvl>
+    <w:lvl w:ilvl="6" w:tentative="1">
+      <w:start w:val="1"/>
+      <w:numFmt w:val="bullet"/>
+      <w:lvlText w:val=""/>
+      <w:lvlJc w:val="left"/>
+      <w:pPr>
+        <w:tabs>
+          <w:tab w:val="num" w:pos="5040"/>
+        </w:tabs>
+        <w:ind w:left="5040" w:hanging="360"/>
+      </w:pPr>
+      <w:rPr>
+        <w:rFonts w:ascii="Wingdings" w:hAnsi="Wingdings" w:hint="default"/>
+        <w:sz w:val="20"/>
+      </w:rPr>
+    </w:lvl>
+    <w:lvl w:ilvl="7" w:tentative="1">
+      <w:start w:val="1"/>
+      <w:numFmt w:val="bullet"/>
+      <w:lvlText w:val=""/>
+      <w:lvlJc w:val="left"/>
+      <w:pPr>
+        <w:tabs>
+          <w:tab w:val="num" w:pos="5760"/>
+        </w:tabs>
+        <w:ind w:left="5760" w:hanging="360"/>
+      </w:pPr>
+      <w:rPr>
+        <w:rFonts w:ascii="Wingdings" w:hAnsi="Wingdings" w:hint="default"/>
+        <w:sz w:val="20"/>
+      </w:rPr>
+    </w:lvl>
+    <w:lvl w:ilvl="8" w:tentative="1">
+      <w:start w:val="1"/>
+      <w:numFmt w:val="bullet"/>
+      <w:lvlText w:val=""/>
+      <w:lvlJc w:val="left"/>
+      <w:pPr>
+        <w:tabs>
+          <w:tab w:val="num" w:pos="6480"/>
+        </w:tabs>
+        <w:ind w:left="6480" w:hanging="360"/>
+      </w:pPr>
+      <w:rPr>
+        <w:rFonts w:ascii="Wingdings" w:hAnsi="Wingdings" w:hint="default"/>
+        <w:sz w:val="20"/>
+      </w:rPr>
+    </w:lvl>
+  </w:abstractNum>
+  <w:abstractNum w:abstractNumId="5" w15:restartNumberingAfterBreak="0">
     <w:nsid w:val="090A719D"/>
     <w:multiLevelType w:val="hybridMultilevel"/>
     <w:tmpl w:val="B8F0489A"/>
@@ -10759,7 +12076,7 @@
       </w:rPr>
     </w:lvl>
   </w:abstractNum>
-  <w:abstractNum w:abstractNumId="5" w15:restartNumberingAfterBreak="0">
+  <w:abstractNum w:abstractNumId="6" w15:restartNumberingAfterBreak="0">
     <w:nsid w:val="0C584530"/>
     <w:multiLevelType w:val="hybridMultilevel"/>
     <w:tmpl w:val="A54CFC4C"/>
@@ -10872,7 +12189,7 @@
       </w:rPr>
     </w:lvl>
   </w:abstractNum>
-  <w:abstractNum w:abstractNumId="6" w15:restartNumberingAfterBreak="0">
+  <w:abstractNum w:abstractNumId="7" w15:restartNumberingAfterBreak="0">
     <w:nsid w:val="0EA3427D"/>
     <w:multiLevelType w:val="multilevel"/>
     <w:tmpl w:val="F0A6A958"/>
@@ -10985,7 +12302,7 @@
       </w:pPr>
     </w:lvl>
   </w:abstractNum>
-  <w:abstractNum w:abstractNumId="7" w15:restartNumberingAfterBreak="0">
+  <w:abstractNum w:abstractNumId="8" w15:restartNumberingAfterBreak="0">
     <w:nsid w:val="108F0410"/>
     <w:multiLevelType w:val="multilevel"/>
     <w:tmpl w:val="FD0A02EC"/>
@@ -11134,7 +12451,7 @@
       </w:rPr>
     </w:lvl>
   </w:abstractNum>
-  <w:abstractNum w:abstractNumId="8" w15:restartNumberingAfterBreak="0">
+  <w:abstractNum w:abstractNumId="9" w15:restartNumberingAfterBreak="0">
     <w:nsid w:val="10925901"/>
     <w:multiLevelType w:val="multilevel"/>
     <w:tmpl w:val="9A7AB3FC"/>
@@ -11283,7 +12600,7 @@
       </w:rPr>
     </w:lvl>
   </w:abstractNum>
-  <w:abstractNum w:abstractNumId="9" w15:restartNumberingAfterBreak="0">
+  <w:abstractNum w:abstractNumId="10" w15:restartNumberingAfterBreak="0">
     <w:nsid w:val="12410BA9"/>
     <w:multiLevelType w:val="multilevel"/>
     <w:tmpl w:val="042A1140"/>
@@ -11432,7 +12749,7 @@
       </w:rPr>
     </w:lvl>
   </w:abstractNum>
-  <w:abstractNum w:abstractNumId="10" w15:restartNumberingAfterBreak="0">
+  <w:abstractNum w:abstractNumId="11" w15:restartNumberingAfterBreak="0">
     <w:nsid w:val="13E84C77"/>
     <w:multiLevelType w:val="multilevel"/>
     <w:tmpl w:val="7F30C36C"/>
@@ -11581,7 +12898,7 @@
       </w:rPr>
     </w:lvl>
   </w:abstractNum>
-  <w:abstractNum w:abstractNumId="11" w15:restartNumberingAfterBreak="0">
+  <w:abstractNum w:abstractNumId="12" w15:restartNumberingAfterBreak="0">
     <w:nsid w:val="15882B4C"/>
     <w:multiLevelType w:val="hybridMultilevel"/>
     <w:tmpl w:val="632016B8"/>
@@ -11694,7 +13011,7 @@
       </w:rPr>
     </w:lvl>
   </w:abstractNum>
-  <w:abstractNum w:abstractNumId="12" w15:restartNumberingAfterBreak="0">
+  <w:abstractNum w:abstractNumId="13" w15:restartNumberingAfterBreak="0">
     <w:nsid w:val="18635224"/>
     <w:multiLevelType w:val="hybridMultilevel"/>
     <w:tmpl w:val="CE761CC4"/>
@@ -11807,7 +13124,7 @@
       </w:rPr>
     </w:lvl>
   </w:abstractNum>
-  <w:abstractNum w:abstractNumId="13" w15:restartNumberingAfterBreak="0">
+  <w:abstractNum w:abstractNumId="14" w15:restartNumberingAfterBreak="0">
     <w:nsid w:val="19C30371"/>
     <w:multiLevelType w:val="multilevel"/>
     <w:tmpl w:val="751069E6"/>
@@ -11956,7 +13273,7 @@
       </w:rPr>
     </w:lvl>
   </w:abstractNum>
-  <w:abstractNum w:abstractNumId="14" w15:restartNumberingAfterBreak="0">
+  <w:abstractNum w:abstractNumId="15" w15:restartNumberingAfterBreak="0">
     <w:nsid w:val="1B7E6456"/>
     <w:multiLevelType w:val="multilevel"/>
     <w:tmpl w:val="0B3EB402"/>
@@ -12105,7 +13422,7 @@
       </w:rPr>
     </w:lvl>
   </w:abstractNum>
-  <w:abstractNum w:abstractNumId="15" w15:restartNumberingAfterBreak="0">
+  <w:abstractNum w:abstractNumId="16" w15:restartNumberingAfterBreak="0">
     <w:nsid w:val="224264D1"/>
     <w:multiLevelType w:val="multilevel"/>
     <w:tmpl w:val="C13A3E84"/>
@@ -12254,7 +13571,7 @@
       </w:rPr>
     </w:lvl>
   </w:abstractNum>
-  <w:abstractNum w:abstractNumId="16" w15:restartNumberingAfterBreak="0">
+  <w:abstractNum w:abstractNumId="17" w15:restartNumberingAfterBreak="0">
     <w:nsid w:val="232B531F"/>
     <w:multiLevelType w:val="multilevel"/>
     <w:tmpl w:val="3774DB98"/>
@@ -12403,7 +13720,120 @@
       </w:rPr>
     </w:lvl>
   </w:abstractNum>
-  <w:abstractNum w:abstractNumId="17" w15:restartNumberingAfterBreak="0">
+  <w:abstractNum w:abstractNumId="18" w15:restartNumberingAfterBreak="0">
+    <w:nsid w:val="239A05A6"/>
+    <w:multiLevelType w:val="multilevel"/>
+    <w:tmpl w:val="AB741CFA"/>
+    <w:lvl w:ilvl="0">
+      <w:start w:val="1"/>
+      <w:numFmt w:val="decimal"/>
+      <w:lvlText w:val="%1."/>
+      <w:lvlJc w:val="left"/>
+      <w:pPr>
+        <w:tabs>
+          <w:tab w:val="num" w:pos="720"/>
+        </w:tabs>
+        <w:ind w:left="720" w:hanging="360"/>
+      </w:pPr>
+    </w:lvl>
+    <w:lvl w:ilvl="1" w:tentative="1">
+      <w:start w:val="1"/>
+      <w:numFmt w:val="decimal"/>
+      <w:lvlText w:val="%2."/>
+      <w:lvlJc w:val="left"/>
+      <w:pPr>
+        <w:tabs>
+          <w:tab w:val="num" w:pos="1440"/>
+        </w:tabs>
+        <w:ind w:left="1440" w:hanging="360"/>
+      </w:pPr>
+    </w:lvl>
+    <w:lvl w:ilvl="2" w:tentative="1">
+      <w:start w:val="1"/>
+      <w:numFmt w:val="decimal"/>
+      <w:lvlText w:val="%3."/>
+      <w:lvlJc w:val="left"/>
+      <w:pPr>
+        <w:tabs>
+          <w:tab w:val="num" w:pos="2160"/>
+        </w:tabs>
+        <w:ind w:left="2160" w:hanging="360"/>
+      </w:pPr>
+    </w:lvl>
+    <w:lvl w:ilvl="3" w:tentative="1">
+      <w:start w:val="1"/>
+      <w:numFmt w:val="decimal"/>
+      <w:lvlText w:val="%4."/>
+      <w:lvlJc w:val="left"/>
+      <w:pPr>
+        <w:tabs>
+          <w:tab w:val="num" w:pos="2880"/>
+        </w:tabs>
+        <w:ind w:left="2880" w:hanging="360"/>
+      </w:pPr>
+    </w:lvl>
+    <w:lvl w:ilvl="4" w:tentative="1">
+      <w:start w:val="1"/>
+      <w:numFmt w:val="decimal"/>
+      <w:lvlText w:val="%5."/>
+      <w:lvlJc w:val="left"/>
+      <w:pPr>
+        <w:tabs>
+          <w:tab w:val="num" w:pos="3600"/>
+        </w:tabs>
+        <w:ind w:left="3600" w:hanging="360"/>
+      </w:pPr>
+    </w:lvl>
+    <w:lvl w:ilvl="5" w:tentative="1">
+      <w:start w:val="1"/>
+      <w:numFmt w:val="decimal"/>
+      <w:lvlText w:val="%6."/>
+      <w:lvlJc w:val="left"/>
+      <w:pPr>
+        <w:tabs>
+          <w:tab w:val="num" w:pos="4320"/>
+        </w:tabs>
+        <w:ind w:left="4320" w:hanging="360"/>
+      </w:pPr>
+    </w:lvl>
+    <w:lvl w:ilvl="6" w:tentative="1">
+      <w:start w:val="1"/>
+      <w:numFmt w:val="decimal"/>
+      <w:lvlText w:val="%7."/>
+      <w:lvlJc w:val="left"/>
+      <w:pPr>
+        <w:tabs>
+          <w:tab w:val="num" w:pos="5040"/>
+        </w:tabs>
+        <w:ind w:left="5040" w:hanging="360"/>
+      </w:pPr>
+    </w:lvl>
+    <w:lvl w:ilvl="7" w:tentative="1">
+      <w:start w:val="1"/>
+      <w:numFmt w:val="decimal"/>
+      <w:lvlText w:val="%8."/>
+      <w:lvlJc w:val="left"/>
+      <w:pPr>
+        <w:tabs>
+          <w:tab w:val="num" w:pos="5760"/>
+        </w:tabs>
+        <w:ind w:left="5760" w:hanging="360"/>
+      </w:pPr>
+    </w:lvl>
+    <w:lvl w:ilvl="8" w:tentative="1">
+      <w:start w:val="1"/>
+      <w:numFmt w:val="decimal"/>
+      <w:lvlText w:val="%9."/>
+      <w:lvlJc w:val="left"/>
+      <w:pPr>
+        <w:tabs>
+          <w:tab w:val="num" w:pos="6480"/>
+        </w:tabs>
+        <w:ind w:left="6480" w:hanging="360"/>
+      </w:pPr>
+    </w:lvl>
+  </w:abstractNum>
+  <w:abstractNum w:abstractNumId="19" w15:restartNumberingAfterBreak="0">
     <w:nsid w:val="26CD4DE9"/>
     <w:multiLevelType w:val="multilevel"/>
     <w:tmpl w:val="64FA3E20"/>
@@ -12552,7 +13982,7 @@
       </w:rPr>
     </w:lvl>
   </w:abstractNum>
-  <w:abstractNum w:abstractNumId="18" w15:restartNumberingAfterBreak="0">
+  <w:abstractNum w:abstractNumId="20" w15:restartNumberingAfterBreak="0">
     <w:nsid w:val="2A217E66"/>
     <w:multiLevelType w:val="hybridMultilevel"/>
     <w:tmpl w:val="DA740D6E"/>
@@ -12665,7 +14095,7 @@
       </w:rPr>
     </w:lvl>
   </w:abstractNum>
-  <w:abstractNum w:abstractNumId="19" w15:restartNumberingAfterBreak="0">
+  <w:abstractNum w:abstractNumId="21" w15:restartNumberingAfterBreak="0">
     <w:nsid w:val="2AFB1D76"/>
     <w:multiLevelType w:val="multilevel"/>
     <w:tmpl w:val="000ABA2C"/>
@@ -12814,7 +14244,7 @@
       </w:rPr>
     </w:lvl>
   </w:abstractNum>
-  <w:abstractNum w:abstractNumId="20" w15:restartNumberingAfterBreak="0">
+  <w:abstractNum w:abstractNumId="22" w15:restartNumberingAfterBreak="0">
     <w:nsid w:val="2E95535F"/>
     <w:multiLevelType w:val="multilevel"/>
     <w:tmpl w:val="32FC541A"/>
@@ -12963,7 +14393,7 @@
       </w:rPr>
     </w:lvl>
   </w:abstractNum>
-  <w:abstractNum w:abstractNumId="21" w15:restartNumberingAfterBreak="0">
+  <w:abstractNum w:abstractNumId="23" w15:restartNumberingAfterBreak="0">
     <w:nsid w:val="34387829"/>
     <w:multiLevelType w:val="hybridMultilevel"/>
     <w:tmpl w:val="149C10F0"/>
@@ -13076,7 +14506,7 @@
       </w:rPr>
     </w:lvl>
   </w:abstractNum>
-  <w:abstractNum w:abstractNumId="22" w15:restartNumberingAfterBreak="0">
+  <w:abstractNum w:abstractNumId="24" w15:restartNumberingAfterBreak="0">
     <w:nsid w:val="34502B23"/>
     <w:multiLevelType w:val="multilevel"/>
     <w:tmpl w:val="10AACD04"/>
@@ -13225,7 +14655,7 @@
       </w:rPr>
     </w:lvl>
   </w:abstractNum>
-  <w:abstractNum w:abstractNumId="23" w15:restartNumberingAfterBreak="0">
+  <w:abstractNum w:abstractNumId="25" w15:restartNumberingAfterBreak="0">
     <w:nsid w:val="352F1116"/>
     <w:multiLevelType w:val="multilevel"/>
     <w:tmpl w:val="59987754"/>
@@ -13374,7 +14804,156 @@
       </w:rPr>
     </w:lvl>
   </w:abstractNum>
-  <w:abstractNum w:abstractNumId="24" w15:restartNumberingAfterBreak="0">
+  <w:abstractNum w:abstractNumId="26" w15:restartNumberingAfterBreak="0">
+    <w:nsid w:val="35355F84"/>
+    <w:multiLevelType w:val="multilevel"/>
+    <w:tmpl w:val="3BF22C7E"/>
+    <w:lvl w:ilvl="0">
+      <w:start w:val="1"/>
+      <w:numFmt w:val="bullet"/>
+      <w:lvlText w:val=""/>
+      <w:lvlJc w:val="left"/>
+      <w:pPr>
+        <w:tabs>
+          <w:tab w:val="num" w:pos="720"/>
+        </w:tabs>
+        <w:ind w:left="720" w:hanging="360"/>
+      </w:pPr>
+      <w:rPr>
+        <w:rFonts w:ascii="Symbol" w:hAnsi="Symbol" w:hint="default"/>
+        <w:sz w:val="20"/>
+      </w:rPr>
+    </w:lvl>
+    <w:lvl w:ilvl="1" w:tentative="1">
+      <w:start w:val="1"/>
+      <w:numFmt w:val="bullet"/>
+      <w:lvlText w:val="o"/>
+      <w:lvlJc w:val="left"/>
+      <w:pPr>
+        <w:tabs>
+          <w:tab w:val="num" w:pos="1440"/>
+        </w:tabs>
+        <w:ind w:left="1440" w:hanging="360"/>
+      </w:pPr>
+      <w:rPr>
+        <w:rFonts w:ascii="Courier New" w:hAnsi="Courier New" w:hint="default"/>
+        <w:sz w:val="20"/>
+      </w:rPr>
+    </w:lvl>
+    <w:lvl w:ilvl="2" w:tentative="1">
+      <w:start w:val="1"/>
+      <w:numFmt w:val="bullet"/>
+      <w:lvlText w:val=""/>
+      <w:lvlJc w:val="left"/>
+      <w:pPr>
+        <w:tabs>
+          <w:tab w:val="num" w:pos="2160"/>
+        </w:tabs>
+        <w:ind w:left="2160" w:hanging="360"/>
+      </w:pPr>
+      <w:rPr>
+        <w:rFonts w:ascii="Wingdings" w:hAnsi="Wingdings" w:hint="default"/>
+        <w:sz w:val="20"/>
+      </w:rPr>
+    </w:lvl>
+    <w:lvl w:ilvl="3" w:tentative="1">
+      <w:start w:val="1"/>
+      <w:numFmt w:val="bullet"/>
+      <w:lvlText w:val=""/>
+      <w:lvlJc w:val="left"/>
+      <w:pPr>
+        <w:tabs>
+          <w:tab w:val="num" w:pos="2880"/>
+        </w:tabs>
+        <w:ind w:left="2880" w:hanging="360"/>
+      </w:pPr>
+      <w:rPr>
+        <w:rFonts w:ascii="Wingdings" w:hAnsi="Wingdings" w:hint="default"/>
+        <w:sz w:val="20"/>
+      </w:rPr>
+    </w:lvl>
+    <w:lvl w:ilvl="4" w:tentative="1">
+      <w:start w:val="1"/>
+      <w:numFmt w:val="bullet"/>
+      <w:lvlText w:val=""/>
+      <w:lvlJc w:val="left"/>
+      <w:pPr>
+        <w:tabs>
+          <w:tab w:val="num" w:pos="3600"/>
+        </w:tabs>
+        <w:ind w:left="3600" w:hanging="360"/>
+      </w:pPr>
+      <w:rPr>
+        <w:rFonts w:ascii="Wingdings" w:hAnsi="Wingdings" w:hint="default"/>
+        <w:sz w:val="20"/>
+      </w:rPr>
+    </w:lvl>
+    <w:lvl w:ilvl="5" w:tentative="1">
+      <w:start w:val="1"/>
+      <w:numFmt w:val="bullet"/>
+      <w:lvlText w:val=""/>
+      <w:lvlJc w:val="left"/>
+      <w:pPr>
+        <w:tabs>
+          <w:tab w:val="num" w:pos="4320"/>
+        </w:tabs>
+        <w:ind w:left="4320" w:hanging="360"/>
+      </w:pPr>
+      <w:rPr>
+        <w:rFonts w:ascii="Wingdings" w:hAnsi="Wingdings" w:hint="default"/>
+        <w:sz w:val="20"/>
+      </w:rPr>
+    </w:lvl>
+    <w:lvl w:ilvl="6" w:tentative="1">
+      <w:start w:val="1"/>
+      <w:numFmt w:val="bullet"/>
+      <w:lvlText w:val=""/>
+      <w:lvlJc w:val="left"/>
+      <w:pPr>
+        <w:tabs>
+          <w:tab w:val="num" w:pos="5040"/>
+        </w:tabs>
+        <w:ind w:left="5040" w:hanging="360"/>
+      </w:pPr>
+      <w:rPr>
+        <w:rFonts w:ascii="Wingdings" w:hAnsi="Wingdings" w:hint="default"/>
+        <w:sz w:val="20"/>
+      </w:rPr>
+    </w:lvl>
+    <w:lvl w:ilvl="7" w:tentative="1">
+      <w:start w:val="1"/>
+      <w:numFmt w:val="bullet"/>
+      <w:lvlText w:val=""/>
+      <w:lvlJc w:val="left"/>
+      <w:pPr>
+        <w:tabs>
+          <w:tab w:val="num" w:pos="5760"/>
+        </w:tabs>
+        <w:ind w:left="5760" w:hanging="360"/>
+      </w:pPr>
+      <w:rPr>
+        <w:rFonts w:ascii="Wingdings" w:hAnsi="Wingdings" w:hint="default"/>
+        <w:sz w:val="20"/>
+      </w:rPr>
+    </w:lvl>
+    <w:lvl w:ilvl="8" w:tentative="1">
+      <w:start w:val="1"/>
+      <w:numFmt w:val="bullet"/>
+      <w:lvlText w:val=""/>
+      <w:lvlJc w:val="left"/>
+      <w:pPr>
+        <w:tabs>
+          <w:tab w:val="num" w:pos="6480"/>
+        </w:tabs>
+        <w:ind w:left="6480" w:hanging="360"/>
+      </w:pPr>
+      <w:rPr>
+        <w:rFonts w:ascii="Wingdings" w:hAnsi="Wingdings" w:hint="default"/>
+        <w:sz w:val="20"/>
+      </w:rPr>
+    </w:lvl>
+  </w:abstractNum>
+  <w:abstractNum w:abstractNumId="27" w15:restartNumberingAfterBreak="0">
     <w:nsid w:val="3C31646B"/>
     <w:multiLevelType w:val="multilevel"/>
     <w:tmpl w:val="2EAC0CEC"/>
@@ -13487,7 +15066,7 @@
       </w:pPr>
     </w:lvl>
   </w:abstractNum>
-  <w:abstractNum w:abstractNumId="25" w15:restartNumberingAfterBreak="0">
+  <w:abstractNum w:abstractNumId="28" w15:restartNumberingAfterBreak="0">
     <w:nsid w:val="3CAF456D"/>
     <w:multiLevelType w:val="hybridMultilevel"/>
     <w:tmpl w:val="4E265842"/>
@@ -13599,7 +15178,7 @@
       </w:rPr>
     </w:lvl>
   </w:abstractNum>
-  <w:abstractNum w:abstractNumId="26" w15:restartNumberingAfterBreak="0">
+  <w:abstractNum w:abstractNumId="29" w15:restartNumberingAfterBreak="0">
     <w:nsid w:val="3D3F487C"/>
     <w:multiLevelType w:val="multilevel"/>
     <w:tmpl w:val="1C44BD16"/>
@@ -13716,7 +15295,7 @@
       </w:pPr>
     </w:lvl>
   </w:abstractNum>
-  <w:abstractNum w:abstractNumId="27" w15:restartNumberingAfterBreak="0">
+  <w:abstractNum w:abstractNumId="30" w15:restartNumberingAfterBreak="0">
     <w:nsid w:val="3FBD7F31"/>
     <w:multiLevelType w:val="hybridMultilevel"/>
     <w:tmpl w:val="89E8028A"/>
@@ -13829,7 +15408,7 @@
       </w:rPr>
     </w:lvl>
   </w:abstractNum>
-  <w:abstractNum w:abstractNumId="28" w15:restartNumberingAfterBreak="0">
+  <w:abstractNum w:abstractNumId="31" w15:restartNumberingAfterBreak="0">
     <w:nsid w:val="40EF63E1"/>
     <w:multiLevelType w:val="multilevel"/>
     <w:tmpl w:val="D076CD10"/>
@@ -13978,7 +15557,156 @@
       </w:rPr>
     </w:lvl>
   </w:abstractNum>
-  <w:abstractNum w:abstractNumId="29" w15:restartNumberingAfterBreak="0">
+  <w:abstractNum w:abstractNumId="32" w15:restartNumberingAfterBreak="0">
+    <w:nsid w:val="41FB0416"/>
+    <w:multiLevelType w:val="multilevel"/>
+    <w:tmpl w:val="C4685C28"/>
+    <w:lvl w:ilvl="0">
+      <w:start w:val="1"/>
+      <w:numFmt w:val="bullet"/>
+      <w:lvlText w:val=""/>
+      <w:lvlJc w:val="left"/>
+      <w:pPr>
+        <w:tabs>
+          <w:tab w:val="num" w:pos="720"/>
+        </w:tabs>
+        <w:ind w:left="720" w:hanging="360"/>
+      </w:pPr>
+      <w:rPr>
+        <w:rFonts w:ascii="Symbol" w:hAnsi="Symbol" w:hint="default"/>
+        <w:sz w:val="20"/>
+      </w:rPr>
+    </w:lvl>
+    <w:lvl w:ilvl="1" w:tentative="1">
+      <w:start w:val="1"/>
+      <w:numFmt w:val="bullet"/>
+      <w:lvlText w:val="o"/>
+      <w:lvlJc w:val="left"/>
+      <w:pPr>
+        <w:tabs>
+          <w:tab w:val="num" w:pos="1440"/>
+        </w:tabs>
+        <w:ind w:left="1440" w:hanging="360"/>
+      </w:pPr>
+      <w:rPr>
+        <w:rFonts w:ascii="Courier New" w:hAnsi="Courier New" w:hint="default"/>
+        <w:sz w:val="20"/>
+      </w:rPr>
+    </w:lvl>
+    <w:lvl w:ilvl="2" w:tentative="1">
+      <w:start w:val="1"/>
+      <w:numFmt w:val="bullet"/>
+      <w:lvlText w:val=""/>
+      <w:lvlJc w:val="left"/>
+      <w:pPr>
+        <w:tabs>
+          <w:tab w:val="num" w:pos="2160"/>
+        </w:tabs>
+        <w:ind w:left="2160" w:hanging="360"/>
+      </w:pPr>
+      <w:rPr>
+        <w:rFonts w:ascii="Wingdings" w:hAnsi="Wingdings" w:hint="default"/>
+        <w:sz w:val="20"/>
+      </w:rPr>
+    </w:lvl>
+    <w:lvl w:ilvl="3" w:tentative="1">
+      <w:start w:val="1"/>
+      <w:numFmt w:val="bullet"/>
+      <w:lvlText w:val=""/>
+      <w:lvlJc w:val="left"/>
+      <w:pPr>
+        <w:tabs>
+          <w:tab w:val="num" w:pos="2880"/>
+        </w:tabs>
+        <w:ind w:left="2880" w:hanging="360"/>
+      </w:pPr>
+      <w:rPr>
+        <w:rFonts w:ascii="Wingdings" w:hAnsi="Wingdings" w:hint="default"/>
+        <w:sz w:val="20"/>
+      </w:rPr>
+    </w:lvl>
+    <w:lvl w:ilvl="4" w:tentative="1">
+      <w:start w:val="1"/>
+      <w:numFmt w:val="bullet"/>
+      <w:lvlText w:val=""/>
+      <w:lvlJc w:val="left"/>
+      <w:pPr>
+        <w:tabs>
+          <w:tab w:val="num" w:pos="3600"/>
+        </w:tabs>
+        <w:ind w:left="3600" w:hanging="360"/>
+      </w:pPr>
+      <w:rPr>
+        <w:rFonts w:ascii="Wingdings" w:hAnsi="Wingdings" w:hint="default"/>
+        <w:sz w:val="20"/>
+      </w:rPr>
+    </w:lvl>
+    <w:lvl w:ilvl="5" w:tentative="1">
+      <w:start w:val="1"/>
+      <w:numFmt w:val="bullet"/>
+      <w:lvlText w:val=""/>
+      <w:lvlJc w:val="left"/>
+      <w:pPr>
+        <w:tabs>
+          <w:tab w:val="num" w:pos="4320"/>
+        </w:tabs>
+        <w:ind w:left="4320" w:hanging="360"/>
+      </w:pPr>
+      <w:rPr>
+        <w:rFonts w:ascii="Wingdings" w:hAnsi="Wingdings" w:hint="default"/>
+        <w:sz w:val="20"/>
+      </w:rPr>
+    </w:lvl>
+    <w:lvl w:ilvl="6" w:tentative="1">
+      <w:start w:val="1"/>
+      <w:numFmt w:val="bullet"/>
+      <w:lvlText w:val=""/>
+      <w:lvlJc w:val="left"/>
+      <w:pPr>
+        <w:tabs>
+          <w:tab w:val="num" w:pos="5040"/>
+        </w:tabs>
+        <w:ind w:left="5040" w:hanging="360"/>
+      </w:pPr>
+      <w:rPr>
+        <w:rFonts w:ascii="Wingdings" w:hAnsi="Wingdings" w:hint="default"/>
+        <w:sz w:val="20"/>
+      </w:rPr>
+    </w:lvl>
+    <w:lvl w:ilvl="7" w:tentative="1">
+      <w:start w:val="1"/>
+      <w:numFmt w:val="bullet"/>
+      <w:lvlText w:val=""/>
+      <w:lvlJc w:val="left"/>
+      <w:pPr>
+        <w:tabs>
+          <w:tab w:val="num" w:pos="5760"/>
+        </w:tabs>
+        <w:ind w:left="5760" w:hanging="360"/>
+      </w:pPr>
+      <w:rPr>
+        <w:rFonts w:ascii="Wingdings" w:hAnsi="Wingdings" w:hint="default"/>
+        <w:sz w:val="20"/>
+      </w:rPr>
+    </w:lvl>
+    <w:lvl w:ilvl="8" w:tentative="1">
+      <w:start w:val="1"/>
+      <w:numFmt w:val="bullet"/>
+      <w:lvlText w:val=""/>
+      <w:lvlJc w:val="left"/>
+      <w:pPr>
+        <w:tabs>
+          <w:tab w:val="num" w:pos="6480"/>
+        </w:tabs>
+        <w:ind w:left="6480" w:hanging="360"/>
+      </w:pPr>
+      <w:rPr>
+        <w:rFonts w:ascii="Wingdings" w:hAnsi="Wingdings" w:hint="default"/>
+        <w:sz w:val="20"/>
+      </w:rPr>
+    </w:lvl>
+  </w:abstractNum>
+  <w:abstractNum w:abstractNumId="33" w15:restartNumberingAfterBreak="0">
     <w:nsid w:val="44581D15"/>
     <w:multiLevelType w:val="multilevel"/>
     <w:tmpl w:val="B30C5754"/>
@@ -14127,7 +15855,7 @@
       </w:rPr>
     </w:lvl>
   </w:abstractNum>
-  <w:abstractNum w:abstractNumId="30" w15:restartNumberingAfterBreak="0">
+  <w:abstractNum w:abstractNumId="34" w15:restartNumberingAfterBreak="0">
     <w:nsid w:val="445C4D98"/>
     <w:multiLevelType w:val="multilevel"/>
     <w:tmpl w:val="0BF4D962"/>
@@ -14240,7 +15968,7 @@
       </w:pPr>
     </w:lvl>
   </w:abstractNum>
-  <w:abstractNum w:abstractNumId="31" w15:restartNumberingAfterBreak="0">
+  <w:abstractNum w:abstractNumId="35" w15:restartNumberingAfterBreak="0">
     <w:nsid w:val="46561DD3"/>
     <w:multiLevelType w:val="hybridMultilevel"/>
     <w:tmpl w:val="DBEEC960"/>
@@ -14353,7 +16081,7 @@
       </w:rPr>
     </w:lvl>
   </w:abstractNum>
-  <w:abstractNum w:abstractNumId="32" w15:restartNumberingAfterBreak="0">
+  <w:abstractNum w:abstractNumId="36" w15:restartNumberingAfterBreak="0">
     <w:nsid w:val="4819187A"/>
     <w:multiLevelType w:val="multilevel"/>
     <w:tmpl w:val="DF1CB102"/>
@@ -14502,7 +16230,7 @@
       </w:rPr>
     </w:lvl>
   </w:abstractNum>
-  <w:abstractNum w:abstractNumId="33" w15:restartNumberingAfterBreak="0">
+  <w:abstractNum w:abstractNumId="37" w15:restartNumberingAfterBreak="0">
     <w:nsid w:val="48802624"/>
     <w:multiLevelType w:val="multilevel"/>
     <w:tmpl w:val="DF1CB102"/>
@@ -14651,7 +16379,120 @@
       </w:rPr>
     </w:lvl>
   </w:abstractNum>
-  <w:abstractNum w:abstractNumId="34" w15:restartNumberingAfterBreak="0">
+  <w:abstractNum w:abstractNumId="38" w15:restartNumberingAfterBreak="0">
+    <w:nsid w:val="49BD167F"/>
+    <w:multiLevelType w:val="multilevel"/>
+    <w:tmpl w:val="5426CB68"/>
+    <w:lvl w:ilvl="0">
+      <w:start w:val="1"/>
+      <w:numFmt w:val="decimal"/>
+      <w:lvlText w:val="%1."/>
+      <w:lvlJc w:val="left"/>
+      <w:pPr>
+        <w:tabs>
+          <w:tab w:val="num" w:pos="720"/>
+        </w:tabs>
+        <w:ind w:left="720" w:hanging="360"/>
+      </w:pPr>
+    </w:lvl>
+    <w:lvl w:ilvl="1" w:tentative="1">
+      <w:start w:val="1"/>
+      <w:numFmt w:val="decimal"/>
+      <w:lvlText w:val="%2."/>
+      <w:lvlJc w:val="left"/>
+      <w:pPr>
+        <w:tabs>
+          <w:tab w:val="num" w:pos="1440"/>
+        </w:tabs>
+        <w:ind w:left="1440" w:hanging="360"/>
+      </w:pPr>
+    </w:lvl>
+    <w:lvl w:ilvl="2" w:tentative="1">
+      <w:start w:val="1"/>
+      <w:numFmt w:val="decimal"/>
+      <w:lvlText w:val="%3."/>
+      <w:lvlJc w:val="left"/>
+      <w:pPr>
+        <w:tabs>
+          <w:tab w:val="num" w:pos="2160"/>
+        </w:tabs>
+        <w:ind w:left="2160" w:hanging="360"/>
+      </w:pPr>
+    </w:lvl>
+    <w:lvl w:ilvl="3" w:tentative="1">
+      <w:start w:val="1"/>
+      <w:numFmt w:val="decimal"/>
+      <w:lvlText w:val="%4."/>
+      <w:lvlJc w:val="left"/>
+      <w:pPr>
+        <w:tabs>
+          <w:tab w:val="num" w:pos="2880"/>
+        </w:tabs>
+        <w:ind w:left="2880" w:hanging="360"/>
+      </w:pPr>
+    </w:lvl>
+    <w:lvl w:ilvl="4" w:tentative="1">
+      <w:start w:val="1"/>
+      <w:numFmt w:val="decimal"/>
+      <w:lvlText w:val="%5."/>
+      <w:lvlJc w:val="left"/>
+      <w:pPr>
+        <w:tabs>
+          <w:tab w:val="num" w:pos="3600"/>
+        </w:tabs>
+        <w:ind w:left="3600" w:hanging="360"/>
+      </w:pPr>
+    </w:lvl>
+    <w:lvl w:ilvl="5" w:tentative="1">
+      <w:start w:val="1"/>
+      <w:numFmt w:val="decimal"/>
+      <w:lvlText w:val="%6."/>
+      <w:lvlJc w:val="left"/>
+      <w:pPr>
+        <w:tabs>
+          <w:tab w:val="num" w:pos="4320"/>
+        </w:tabs>
+        <w:ind w:left="4320" w:hanging="360"/>
+      </w:pPr>
+    </w:lvl>
+    <w:lvl w:ilvl="6" w:tentative="1">
+      <w:start w:val="1"/>
+      <w:numFmt w:val="decimal"/>
+      <w:lvlText w:val="%7."/>
+      <w:lvlJc w:val="left"/>
+      <w:pPr>
+        <w:tabs>
+          <w:tab w:val="num" w:pos="5040"/>
+        </w:tabs>
+        <w:ind w:left="5040" w:hanging="360"/>
+      </w:pPr>
+    </w:lvl>
+    <w:lvl w:ilvl="7" w:tentative="1">
+      <w:start w:val="1"/>
+      <w:numFmt w:val="decimal"/>
+      <w:lvlText w:val="%8."/>
+      <w:lvlJc w:val="left"/>
+      <w:pPr>
+        <w:tabs>
+          <w:tab w:val="num" w:pos="5760"/>
+        </w:tabs>
+        <w:ind w:left="5760" w:hanging="360"/>
+      </w:pPr>
+    </w:lvl>
+    <w:lvl w:ilvl="8" w:tentative="1">
+      <w:start w:val="1"/>
+      <w:numFmt w:val="decimal"/>
+      <w:lvlText w:val="%9."/>
+      <w:lvlJc w:val="left"/>
+      <w:pPr>
+        <w:tabs>
+          <w:tab w:val="num" w:pos="6480"/>
+        </w:tabs>
+        <w:ind w:left="6480" w:hanging="360"/>
+      </w:pPr>
+    </w:lvl>
+  </w:abstractNum>
+  <w:abstractNum w:abstractNumId="39" w15:restartNumberingAfterBreak="0">
     <w:nsid w:val="4A590B9E"/>
     <w:multiLevelType w:val="multilevel"/>
     <w:tmpl w:val="B7E67648"/>
@@ -14800,7 +16641,156 @@
       </w:rPr>
     </w:lvl>
   </w:abstractNum>
-  <w:abstractNum w:abstractNumId="35" w15:restartNumberingAfterBreak="0">
+  <w:abstractNum w:abstractNumId="40" w15:restartNumberingAfterBreak="0">
+    <w:nsid w:val="4CB92548"/>
+    <w:multiLevelType w:val="multilevel"/>
+    <w:tmpl w:val="F0023D70"/>
+    <w:lvl w:ilvl="0">
+      <w:start w:val="1"/>
+      <w:numFmt w:val="bullet"/>
+      <w:lvlText w:val=""/>
+      <w:lvlJc w:val="left"/>
+      <w:pPr>
+        <w:tabs>
+          <w:tab w:val="num" w:pos="720"/>
+        </w:tabs>
+        <w:ind w:left="720" w:hanging="360"/>
+      </w:pPr>
+      <w:rPr>
+        <w:rFonts w:ascii="Symbol" w:hAnsi="Symbol" w:hint="default"/>
+        <w:sz w:val="20"/>
+      </w:rPr>
+    </w:lvl>
+    <w:lvl w:ilvl="1" w:tentative="1">
+      <w:start w:val="1"/>
+      <w:numFmt w:val="bullet"/>
+      <w:lvlText w:val="o"/>
+      <w:lvlJc w:val="left"/>
+      <w:pPr>
+        <w:tabs>
+          <w:tab w:val="num" w:pos="1440"/>
+        </w:tabs>
+        <w:ind w:left="1440" w:hanging="360"/>
+      </w:pPr>
+      <w:rPr>
+        <w:rFonts w:ascii="Courier New" w:hAnsi="Courier New" w:hint="default"/>
+        <w:sz w:val="20"/>
+      </w:rPr>
+    </w:lvl>
+    <w:lvl w:ilvl="2" w:tentative="1">
+      <w:start w:val="1"/>
+      <w:numFmt w:val="bullet"/>
+      <w:lvlText w:val=""/>
+      <w:lvlJc w:val="left"/>
+      <w:pPr>
+        <w:tabs>
+          <w:tab w:val="num" w:pos="2160"/>
+        </w:tabs>
+        <w:ind w:left="2160" w:hanging="360"/>
+      </w:pPr>
+      <w:rPr>
+        <w:rFonts w:ascii="Wingdings" w:hAnsi="Wingdings" w:hint="default"/>
+        <w:sz w:val="20"/>
+      </w:rPr>
+    </w:lvl>
+    <w:lvl w:ilvl="3" w:tentative="1">
+      <w:start w:val="1"/>
+      <w:numFmt w:val="bullet"/>
+      <w:lvlText w:val=""/>
+      <w:lvlJc w:val="left"/>
+      <w:pPr>
+        <w:tabs>
+          <w:tab w:val="num" w:pos="2880"/>
+        </w:tabs>
+        <w:ind w:left="2880" w:hanging="360"/>
+      </w:pPr>
+      <w:rPr>
+        <w:rFonts w:ascii="Wingdings" w:hAnsi="Wingdings" w:hint="default"/>
+        <w:sz w:val="20"/>
+      </w:rPr>
+    </w:lvl>
+    <w:lvl w:ilvl="4" w:tentative="1">
+      <w:start w:val="1"/>
+      <w:numFmt w:val="bullet"/>
+      <w:lvlText w:val=""/>
+      <w:lvlJc w:val="left"/>
+      <w:pPr>
+        <w:tabs>
+          <w:tab w:val="num" w:pos="3600"/>
+        </w:tabs>
+        <w:ind w:left="3600" w:hanging="360"/>
+      </w:pPr>
+      <w:rPr>
+        <w:rFonts w:ascii="Wingdings" w:hAnsi="Wingdings" w:hint="default"/>
+        <w:sz w:val="20"/>
+      </w:rPr>
+    </w:lvl>
+    <w:lvl w:ilvl="5" w:tentative="1">
+      <w:start w:val="1"/>
+      <w:numFmt w:val="bullet"/>
+      <w:lvlText w:val=""/>
+      <w:lvlJc w:val="left"/>
+      <w:pPr>
+        <w:tabs>
+          <w:tab w:val="num" w:pos="4320"/>
+        </w:tabs>
+        <w:ind w:left="4320" w:hanging="360"/>
+      </w:pPr>
+      <w:rPr>
+        <w:rFonts w:ascii="Wingdings" w:hAnsi="Wingdings" w:hint="default"/>
+        <w:sz w:val="20"/>
+      </w:rPr>
+    </w:lvl>
+    <w:lvl w:ilvl="6" w:tentative="1">
+      <w:start w:val="1"/>
+      <w:numFmt w:val="bullet"/>
+      <w:lvlText w:val=""/>
+      <w:lvlJc w:val="left"/>
+      <w:pPr>
+        <w:tabs>
+          <w:tab w:val="num" w:pos="5040"/>
+        </w:tabs>
+        <w:ind w:left="5040" w:hanging="360"/>
+      </w:pPr>
+      <w:rPr>
+        <w:rFonts w:ascii="Wingdings" w:hAnsi="Wingdings" w:hint="default"/>
+        <w:sz w:val="20"/>
+      </w:rPr>
+    </w:lvl>
+    <w:lvl w:ilvl="7" w:tentative="1">
+      <w:start w:val="1"/>
+      <w:numFmt w:val="bullet"/>
+      <w:lvlText w:val=""/>
+      <w:lvlJc w:val="left"/>
+      <w:pPr>
+        <w:tabs>
+          <w:tab w:val="num" w:pos="5760"/>
+        </w:tabs>
+        <w:ind w:left="5760" w:hanging="360"/>
+      </w:pPr>
+      <w:rPr>
+        <w:rFonts w:ascii="Wingdings" w:hAnsi="Wingdings" w:hint="default"/>
+        <w:sz w:val="20"/>
+      </w:rPr>
+    </w:lvl>
+    <w:lvl w:ilvl="8" w:tentative="1">
+      <w:start w:val="1"/>
+      <w:numFmt w:val="bullet"/>
+      <w:lvlText w:val=""/>
+      <w:lvlJc w:val="left"/>
+      <w:pPr>
+        <w:tabs>
+          <w:tab w:val="num" w:pos="6480"/>
+        </w:tabs>
+        <w:ind w:left="6480" w:hanging="360"/>
+      </w:pPr>
+      <w:rPr>
+        <w:rFonts w:ascii="Wingdings" w:hAnsi="Wingdings" w:hint="default"/>
+        <w:sz w:val="20"/>
+      </w:rPr>
+    </w:lvl>
+  </w:abstractNum>
+  <w:abstractNum w:abstractNumId="41" w15:restartNumberingAfterBreak="0">
     <w:nsid w:val="5068687F"/>
     <w:multiLevelType w:val="multilevel"/>
     <w:tmpl w:val="3042CA16"/>
@@ -14913,7 +16903,7 @@
       </w:pPr>
     </w:lvl>
   </w:abstractNum>
-  <w:abstractNum w:abstractNumId="36" w15:restartNumberingAfterBreak="0">
+  <w:abstractNum w:abstractNumId="42" w15:restartNumberingAfterBreak="0">
     <w:nsid w:val="53D84480"/>
     <w:multiLevelType w:val="multilevel"/>
     <w:tmpl w:val="415CE0C0"/>
@@ -15062,7 +17052,7 @@
       </w:rPr>
     </w:lvl>
   </w:abstractNum>
-  <w:abstractNum w:abstractNumId="37" w15:restartNumberingAfterBreak="0">
+  <w:abstractNum w:abstractNumId="43" w15:restartNumberingAfterBreak="0">
     <w:nsid w:val="56262BD0"/>
     <w:multiLevelType w:val="multilevel"/>
     <w:tmpl w:val="11CC02DA"/>
@@ -15179,7 +17169,7 @@
       </w:pPr>
     </w:lvl>
   </w:abstractNum>
-  <w:abstractNum w:abstractNumId="38" w15:restartNumberingAfterBreak="0">
+  <w:abstractNum w:abstractNumId="44" w15:restartNumberingAfterBreak="0">
     <w:nsid w:val="56596844"/>
     <w:multiLevelType w:val="multilevel"/>
     <w:tmpl w:val="93E8C95E"/>
@@ -15328,7 +17318,7 @@
       </w:rPr>
     </w:lvl>
   </w:abstractNum>
-  <w:abstractNum w:abstractNumId="39" w15:restartNumberingAfterBreak="0">
+  <w:abstractNum w:abstractNumId="45" w15:restartNumberingAfterBreak="0">
     <w:nsid w:val="57645DA6"/>
     <w:multiLevelType w:val="multilevel"/>
     <w:tmpl w:val="E422B25C"/>
@@ -15477,7 +17467,7 @@
       </w:rPr>
     </w:lvl>
   </w:abstractNum>
-  <w:abstractNum w:abstractNumId="40" w15:restartNumberingAfterBreak="0">
+  <w:abstractNum w:abstractNumId="46" w15:restartNumberingAfterBreak="0">
     <w:nsid w:val="58BF6662"/>
     <w:multiLevelType w:val="hybridMultilevel"/>
     <w:tmpl w:val="33B647C4"/>
@@ -15590,7 +17580,7 @@
       </w:rPr>
     </w:lvl>
   </w:abstractNum>
-  <w:abstractNum w:abstractNumId="41" w15:restartNumberingAfterBreak="0">
+  <w:abstractNum w:abstractNumId="47" w15:restartNumberingAfterBreak="0">
     <w:nsid w:val="5D373F5E"/>
     <w:multiLevelType w:val="multilevel"/>
     <w:tmpl w:val="5A68AED4"/>
@@ -15707,7 +17697,7 @@
       </w:pPr>
     </w:lvl>
   </w:abstractNum>
-  <w:abstractNum w:abstractNumId="42" w15:restartNumberingAfterBreak="0">
+  <w:abstractNum w:abstractNumId="48" w15:restartNumberingAfterBreak="0">
     <w:nsid w:val="5E262D07"/>
     <w:multiLevelType w:val="multilevel"/>
     <w:tmpl w:val="2BD6111C"/>
@@ -15856,7 +17846,7 @@
       </w:rPr>
     </w:lvl>
   </w:abstractNum>
-  <w:abstractNum w:abstractNumId="43" w15:restartNumberingAfterBreak="0">
+  <w:abstractNum w:abstractNumId="49" w15:restartNumberingAfterBreak="0">
     <w:nsid w:val="60240AC9"/>
     <w:multiLevelType w:val="multilevel"/>
     <w:tmpl w:val="F5BA7EE4"/>
@@ -16005,7 +17995,7 @@
       </w:rPr>
     </w:lvl>
   </w:abstractNum>
-  <w:abstractNum w:abstractNumId="44" w15:restartNumberingAfterBreak="0">
+  <w:abstractNum w:abstractNumId="50" w15:restartNumberingAfterBreak="0">
     <w:nsid w:val="6166529D"/>
     <w:multiLevelType w:val="multilevel"/>
     <w:tmpl w:val="128E1D8A"/>
@@ -16154,7 +18144,7 @@
       </w:rPr>
     </w:lvl>
   </w:abstractNum>
-  <w:abstractNum w:abstractNumId="45" w15:restartNumberingAfterBreak="0">
+  <w:abstractNum w:abstractNumId="51" w15:restartNumberingAfterBreak="0">
     <w:nsid w:val="619310EA"/>
     <w:multiLevelType w:val="multilevel"/>
     <w:tmpl w:val="0D56FF0C"/>
@@ -16267,7 +18257,7 @@
       </w:pPr>
     </w:lvl>
   </w:abstractNum>
-  <w:abstractNum w:abstractNumId="46" w15:restartNumberingAfterBreak="0">
+  <w:abstractNum w:abstractNumId="52" w15:restartNumberingAfterBreak="0">
     <w:nsid w:val="65123F67"/>
     <w:multiLevelType w:val="hybridMultilevel"/>
     <w:tmpl w:val="FEAEE51A"/>
@@ -16356,7 +18346,7 @@
       </w:pPr>
     </w:lvl>
   </w:abstractNum>
-  <w:abstractNum w:abstractNumId="47" w15:restartNumberingAfterBreak="0">
+  <w:abstractNum w:abstractNumId="53" w15:restartNumberingAfterBreak="0">
     <w:nsid w:val="65292684"/>
     <w:multiLevelType w:val="multilevel"/>
     <w:tmpl w:val="A4CCB728"/>
@@ -16505,7 +18495,7 @@
       </w:rPr>
     </w:lvl>
   </w:abstractNum>
-  <w:abstractNum w:abstractNumId="48" w15:restartNumberingAfterBreak="0">
+  <w:abstractNum w:abstractNumId="54" w15:restartNumberingAfterBreak="0">
     <w:nsid w:val="656B7C7F"/>
     <w:multiLevelType w:val="multilevel"/>
     <w:tmpl w:val="F424B6DE"/>
@@ -16654,7 +18644,156 @@
       </w:rPr>
     </w:lvl>
   </w:abstractNum>
-  <w:abstractNum w:abstractNumId="49" w15:restartNumberingAfterBreak="0">
+  <w:abstractNum w:abstractNumId="55" w15:restartNumberingAfterBreak="0">
+    <w:nsid w:val="66DD6AE8"/>
+    <w:multiLevelType w:val="multilevel"/>
+    <w:tmpl w:val="1A16FC5E"/>
+    <w:lvl w:ilvl="0">
+      <w:start w:val="1"/>
+      <w:numFmt w:val="bullet"/>
+      <w:lvlText w:val=""/>
+      <w:lvlJc w:val="left"/>
+      <w:pPr>
+        <w:tabs>
+          <w:tab w:val="num" w:pos="720"/>
+        </w:tabs>
+        <w:ind w:left="720" w:hanging="360"/>
+      </w:pPr>
+      <w:rPr>
+        <w:rFonts w:ascii="Symbol" w:hAnsi="Symbol" w:hint="default"/>
+        <w:sz w:val="20"/>
+      </w:rPr>
+    </w:lvl>
+    <w:lvl w:ilvl="1" w:tentative="1">
+      <w:start w:val="1"/>
+      <w:numFmt w:val="bullet"/>
+      <w:lvlText w:val="o"/>
+      <w:lvlJc w:val="left"/>
+      <w:pPr>
+        <w:tabs>
+          <w:tab w:val="num" w:pos="1440"/>
+        </w:tabs>
+        <w:ind w:left="1440" w:hanging="360"/>
+      </w:pPr>
+      <w:rPr>
+        <w:rFonts w:ascii="Courier New" w:hAnsi="Courier New" w:hint="default"/>
+        <w:sz w:val="20"/>
+      </w:rPr>
+    </w:lvl>
+    <w:lvl w:ilvl="2" w:tentative="1">
+      <w:start w:val="1"/>
+      <w:numFmt w:val="bullet"/>
+      <w:lvlText w:val=""/>
+      <w:lvlJc w:val="left"/>
+      <w:pPr>
+        <w:tabs>
+          <w:tab w:val="num" w:pos="2160"/>
+        </w:tabs>
+        <w:ind w:left="2160" w:hanging="360"/>
+      </w:pPr>
+      <w:rPr>
+        <w:rFonts w:ascii="Wingdings" w:hAnsi="Wingdings" w:hint="default"/>
+        <w:sz w:val="20"/>
+      </w:rPr>
+    </w:lvl>
+    <w:lvl w:ilvl="3" w:tentative="1">
+      <w:start w:val="1"/>
+      <w:numFmt w:val="bullet"/>
+      <w:lvlText w:val=""/>
+      <w:lvlJc w:val="left"/>
+      <w:pPr>
+        <w:tabs>
+          <w:tab w:val="num" w:pos="2880"/>
+        </w:tabs>
+        <w:ind w:left="2880" w:hanging="360"/>
+      </w:pPr>
+      <w:rPr>
+        <w:rFonts w:ascii="Wingdings" w:hAnsi="Wingdings" w:hint="default"/>
+        <w:sz w:val="20"/>
+      </w:rPr>
+    </w:lvl>
+    <w:lvl w:ilvl="4" w:tentative="1">
+      <w:start w:val="1"/>
+      <w:numFmt w:val="bullet"/>
+      <w:lvlText w:val=""/>
+      <w:lvlJc w:val="left"/>
+      <w:pPr>
+        <w:tabs>
+          <w:tab w:val="num" w:pos="3600"/>
+        </w:tabs>
+        <w:ind w:left="3600" w:hanging="360"/>
+      </w:pPr>
+      <w:rPr>
+        <w:rFonts w:ascii="Wingdings" w:hAnsi="Wingdings" w:hint="default"/>
+        <w:sz w:val="20"/>
+      </w:rPr>
+    </w:lvl>
+    <w:lvl w:ilvl="5" w:tentative="1">
+      <w:start w:val="1"/>
+      <w:numFmt w:val="bullet"/>
+      <w:lvlText w:val=""/>
+      <w:lvlJc w:val="left"/>
+      <w:pPr>
+        <w:tabs>
+          <w:tab w:val="num" w:pos="4320"/>
+        </w:tabs>
+        <w:ind w:left="4320" w:hanging="360"/>
+      </w:pPr>
+      <w:rPr>
+        <w:rFonts w:ascii="Wingdings" w:hAnsi="Wingdings" w:hint="default"/>
+        <w:sz w:val="20"/>
+      </w:rPr>
+    </w:lvl>
+    <w:lvl w:ilvl="6" w:tentative="1">
+      <w:start w:val="1"/>
+      <w:numFmt w:val="bullet"/>
+      <w:lvlText w:val=""/>
+      <w:lvlJc w:val="left"/>
+      <w:pPr>
+        <w:tabs>
+          <w:tab w:val="num" w:pos="5040"/>
+        </w:tabs>
+        <w:ind w:left="5040" w:hanging="360"/>
+      </w:pPr>
+      <w:rPr>
+        <w:rFonts w:ascii="Wingdings" w:hAnsi="Wingdings" w:hint="default"/>
+        <w:sz w:val="20"/>
+      </w:rPr>
+    </w:lvl>
+    <w:lvl w:ilvl="7" w:tentative="1">
+      <w:start w:val="1"/>
+      <w:numFmt w:val="bullet"/>
+      <w:lvlText w:val=""/>
+      <w:lvlJc w:val="left"/>
+      <w:pPr>
+        <w:tabs>
+          <w:tab w:val="num" w:pos="5760"/>
+        </w:tabs>
+        <w:ind w:left="5760" w:hanging="360"/>
+      </w:pPr>
+      <w:rPr>
+        <w:rFonts w:ascii="Wingdings" w:hAnsi="Wingdings" w:hint="default"/>
+        <w:sz w:val="20"/>
+      </w:rPr>
+    </w:lvl>
+    <w:lvl w:ilvl="8" w:tentative="1">
+      <w:start w:val="1"/>
+      <w:numFmt w:val="bullet"/>
+      <w:lvlText w:val=""/>
+      <w:lvlJc w:val="left"/>
+      <w:pPr>
+        <w:tabs>
+          <w:tab w:val="num" w:pos="6480"/>
+        </w:tabs>
+        <w:ind w:left="6480" w:hanging="360"/>
+      </w:pPr>
+      <w:rPr>
+        <w:rFonts w:ascii="Wingdings" w:hAnsi="Wingdings" w:hint="default"/>
+        <w:sz w:val="20"/>
+      </w:rPr>
+    </w:lvl>
+  </w:abstractNum>
+  <w:abstractNum w:abstractNumId="56" w15:restartNumberingAfterBreak="0">
     <w:nsid w:val="67AB4D99"/>
     <w:multiLevelType w:val="multilevel"/>
     <w:tmpl w:val="4E58DED4"/>
@@ -16803,7 +18942,7 @@
       </w:rPr>
     </w:lvl>
   </w:abstractNum>
-  <w:abstractNum w:abstractNumId="50" w15:restartNumberingAfterBreak="0">
+  <w:abstractNum w:abstractNumId="57" w15:restartNumberingAfterBreak="0">
     <w:nsid w:val="6A8005E6"/>
     <w:multiLevelType w:val="multilevel"/>
     <w:tmpl w:val="128862D2"/>
@@ -16952,7 +19091,7 @@
       </w:rPr>
     </w:lvl>
   </w:abstractNum>
-  <w:abstractNum w:abstractNumId="51" w15:restartNumberingAfterBreak="0">
+  <w:abstractNum w:abstractNumId="58" w15:restartNumberingAfterBreak="0">
     <w:nsid w:val="6B1A7FBD"/>
     <w:multiLevelType w:val="multilevel"/>
     <w:tmpl w:val="992A5D9C"/>
@@ -17065,7 +19204,7 @@
       </w:pPr>
     </w:lvl>
   </w:abstractNum>
-  <w:abstractNum w:abstractNumId="52" w15:restartNumberingAfterBreak="0">
+  <w:abstractNum w:abstractNumId="59" w15:restartNumberingAfterBreak="0">
     <w:nsid w:val="6F055A16"/>
     <w:multiLevelType w:val="hybridMultilevel"/>
     <w:tmpl w:val="8AD231CE"/>
@@ -17178,7 +19317,7 @@
       </w:rPr>
     </w:lvl>
   </w:abstractNum>
-  <w:abstractNum w:abstractNumId="53" w15:restartNumberingAfterBreak="0">
+  <w:abstractNum w:abstractNumId="60" w15:restartNumberingAfterBreak="0">
     <w:nsid w:val="6F927C4F"/>
     <w:multiLevelType w:val="multilevel"/>
     <w:tmpl w:val="050CD8F8"/>
@@ -17322,7 +19461,7 @@
       </w:rPr>
     </w:lvl>
   </w:abstractNum>
-  <w:abstractNum w:abstractNumId="54" w15:restartNumberingAfterBreak="0">
+  <w:abstractNum w:abstractNumId="61" w15:restartNumberingAfterBreak="0">
     <w:nsid w:val="6FF67C26"/>
     <w:multiLevelType w:val="multilevel"/>
     <w:tmpl w:val="2A10F9D8"/>
@@ -17471,7 +19610,7 @@
       </w:rPr>
     </w:lvl>
   </w:abstractNum>
-  <w:abstractNum w:abstractNumId="55" w15:restartNumberingAfterBreak="0">
+  <w:abstractNum w:abstractNumId="62" w15:restartNumberingAfterBreak="0">
     <w:nsid w:val="744E2F42"/>
     <w:multiLevelType w:val="multilevel"/>
     <w:tmpl w:val="5D4CBEDC"/>
@@ -17620,7 +19759,7 @@
       </w:rPr>
     </w:lvl>
   </w:abstractNum>
-  <w:abstractNum w:abstractNumId="56" w15:restartNumberingAfterBreak="0">
+  <w:abstractNum w:abstractNumId="63" w15:restartNumberingAfterBreak="0">
     <w:nsid w:val="75C0141D"/>
     <w:multiLevelType w:val="multilevel"/>
     <w:tmpl w:val="8EE0C386"/>
@@ -17769,7 +19908,7 @@
       </w:rPr>
     </w:lvl>
   </w:abstractNum>
-  <w:abstractNum w:abstractNumId="57" w15:restartNumberingAfterBreak="0">
+  <w:abstractNum w:abstractNumId="64" w15:restartNumberingAfterBreak="0">
     <w:nsid w:val="76597652"/>
     <w:multiLevelType w:val="multilevel"/>
     <w:tmpl w:val="F06AC494"/>
@@ -17918,7 +20057,156 @@
       </w:rPr>
     </w:lvl>
   </w:abstractNum>
-  <w:abstractNum w:abstractNumId="58" w15:restartNumberingAfterBreak="0">
+  <w:abstractNum w:abstractNumId="65" w15:restartNumberingAfterBreak="0">
+    <w:nsid w:val="77AB1A1A"/>
+    <w:multiLevelType w:val="multilevel"/>
+    <w:tmpl w:val="2F1CB41C"/>
+    <w:lvl w:ilvl="0">
+      <w:start w:val="1"/>
+      <w:numFmt w:val="bullet"/>
+      <w:lvlText w:val=""/>
+      <w:lvlJc w:val="left"/>
+      <w:pPr>
+        <w:tabs>
+          <w:tab w:val="num" w:pos="720"/>
+        </w:tabs>
+        <w:ind w:left="720" w:hanging="360"/>
+      </w:pPr>
+      <w:rPr>
+        <w:rFonts w:ascii="Symbol" w:hAnsi="Symbol" w:hint="default"/>
+        <w:sz w:val="20"/>
+      </w:rPr>
+    </w:lvl>
+    <w:lvl w:ilvl="1" w:tentative="1">
+      <w:start w:val="1"/>
+      <w:numFmt w:val="bullet"/>
+      <w:lvlText w:val="o"/>
+      <w:lvlJc w:val="left"/>
+      <w:pPr>
+        <w:tabs>
+          <w:tab w:val="num" w:pos="1440"/>
+        </w:tabs>
+        <w:ind w:left="1440" w:hanging="360"/>
+      </w:pPr>
+      <w:rPr>
+        <w:rFonts w:ascii="Courier New" w:hAnsi="Courier New" w:hint="default"/>
+        <w:sz w:val="20"/>
+      </w:rPr>
+    </w:lvl>
+    <w:lvl w:ilvl="2" w:tentative="1">
+      <w:start w:val="1"/>
+      <w:numFmt w:val="bullet"/>
+      <w:lvlText w:val=""/>
+      <w:lvlJc w:val="left"/>
+      <w:pPr>
+        <w:tabs>
+          <w:tab w:val="num" w:pos="2160"/>
+        </w:tabs>
+        <w:ind w:left="2160" w:hanging="360"/>
+      </w:pPr>
+      <w:rPr>
+        <w:rFonts w:ascii="Wingdings" w:hAnsi="Wingdings" w:hint="default"/>
+        <w:sz w:val="20"/>
+      </w:rPr>
+    </w:lvl>
+    <w:lvl w:ilvl="3" w:tentative="1">
+      <w:start w:val="1"/>
+      <w:numFmt w:val="bullet"/>
+      <w:lvlText w:val=""/>
+      <w:lvlJc w:val="left"/>
+      <w:pPr>
+        <w:tabs>
+          <w:tab w:val="num" w:pos="2880"/>
+        </w:tabs>
+        <w:ind w:left="2880" w:hanging="360"/>
+      </w:pPr>
+      <w:rPr>
+        <w:rFonts w:ascii="Wingdings" w:hAnsi="Wingdings" w:hint="default"/>
+        <w:sz w:val="20"/>
+      </w:rPr>
+    </w:lvl>
+    <w:lvl w:ilvl="4" w:tentative="1">
+      <w:start w:val="1"/>
+      <w:numFmt w:val="bullet"/>
+      <w:lvlText w:val=""/>
+      <w:lvlJc w:val="left"/>
+      <w:pPr>
+        <w:tabs>
+          <w:tab w:val="num" w:pos="3600"/>
+        </w:tabs>
+        <w:ind w:left="3600" w:hanging="360"/>
+      </w:pPr>
+      <w:rPr>
+        <w:rFonts w:ascii="Wingdings" w:hAnsi="Wingdings" w:hint="default"/>
+        <w:sz w:val="20"/>
+      </w:rPr>
+    </w:lvl>
+    <w:lvl w:ilvl="5" w:tentative="1">
+      <w:start w:val="1"/>
+      <w:numFmt w:val="bullet"/>
+      <w:lvlText w:val=""/>
+      <w:lvlJc w:val="left"/>
+      <w:pPr>
+        <w:tabs>
+          <w:tab w:val="num" w:pos="4320"/>
+        </w:tabs>
+        <w:ind w:left="4320" w:hanging="360"/>
+      </w:pPr>
+      <w:rPr>
+        <w:rFonts w:ascii="Wingdings" w:hAnsi="Wingdings" w:hint="default"/>
+        <w:sz w:val="20"/>
+      </w:rPr>
+    </w:lvl>
+    <w:lvl w:ilvl="6" w:tentative="1">
+      <w:start w:val="1"/>
+      <w:numFmt w:val="bullet"/>
+      <w:lvlText w:val=""/>
+      <w:lvlJc w:val="left"/>
+      <w:pPr>
+        <w:tabs>
+          <w:tab w:val="num" w:pos="5040"/>
+        </w:tabs>
+        <w:ind w:left="5040" w:hanging="360"/>
+      </w:pPr>
+      <w:rPr>
+        <w:rFonts w:ascii="Wingdings" w:hAnsi="Wingdings" w:hint="default"/>
+        <w:sz w:val="20"/>
+      </w:rPr>
+    </w:lvl>
+    <w:lvl w:ilvl="7" w:tentative="1">
+      <w:start w:val="1"/>
+      <w:numFmt w:val="bullet"/>
+      <w:lvlText w:val=""/>
+      <w:lvlJc w:val="left"/>
+      <w:pPr>
+        <w:tabs>
+          <w:tab w:val="num" w:pos="5760"/>
+        </w:tabs>
+        <w:ind w:left="5760" w:hanging="360"/>
+      </w:pPr>
+      <w:rPr>
+        <w:rFonts w:ascii="Wingdings" w:hAnsi="Wingdings" w:hint="default"/>
+        <w:sz w:val="20"/>
+      </w:rPr>
+    </w:lvl>
+    <w:lvl w:ilvl="8" w:tentative="1">
+      <w:start w:val="1"/>
+      <w:numFmt w:val="bullet"/>
+      <w:lvlText w:val=""/>
+      <w:lvlJc w:val="left"/>
+      <w:pPr>
+        <w:tabs>
+          <w:tab w:val="num" w:pos="6480"/>
+        </w:tabs>
+        <w:ind w:left="6480" w:hanging="360"/>
+      </w:pPr>
+      <w:rPr>
+        <w:rFonts w:ascii="Wingdings" w:hAnsi="Wingdings" w:hint="default"/>
+        <w:sz w:val="20"/>
+      </w:rPr>
+    </w:lvl>
+  </w:abstractNum>
+  <w:abstractNum w:abstractNumId="66" w15:restartNumberingAfterBreak="0">
     <w:nsid w:val="78F75EB8"/>
     <w:multiLevelType w:val="multilevel"/>
     <w:tmpl w:val="F5E62406"/>
@@ -18067,7 +20355,7 @@
       </w:rPr>
     </w:lvl>
   </w:abstractNum>
-  <w:abstractNum w:abstractNumId="59" w15:restartNumberingAfterBreak="0">
+  <w:abstractNum w:abstractNumId="67" w15:restartNumberingAfterBreak="0">
     <w:nsid w:val="798A7267"/>
     <w:multiLevelType w:val="multilevel"/>
     <w:tmpl w:val="2E54C1A2"/>
@@ -18216,7 +20504,7 @@
       </w:rPr>
     </w:lvl>
   </w:abstractNum>
-  <w:abstractNum w:abstractNumId="60" w15:restartNumberingAfterBreak="0">
+  <w:abstractNum w:abstractNumId="68" w15:restartNumberingAfterBreak="0">
     <w:nsid w:val="7BE2516D"/>
     <w:multiLevelType w:val="multilevel"/>
     <w:tmpl w:val="187A5524"/>
@@ -18365,188 +20653,364 @@
       </w:rPr>
     </w:lvl>
   </w:abstractNum>
+  <w:abstractNum w:abstractNumId="69" w15:restartNumberingAfterBreak="0">
+    <w:nsid w:val="7E5F4A26"/>
+    <w:multiLevelType w:val="multilevel"/>
+    <w:tmpl w:val="C78A74FC"/>
+    <w:lvl w:ilvl="0">
+      <w:start w:val="1"/>
+      <w:numFmt w:val="bullet"/>
+      <w:lvlText w:val=""/>
+      <w:lvlJc w:val="left"/>
+      <w:pPr>
+        <w:tabs>
+          <w:tab w:val="num" w:pos="720"/>
+        </w:tabs>
+        <w:ind w:left="720" w:hanging="360"/>
+      </w:pPr>
+      <w:rPr>
+        <w:rFonts w:ascii="Symbol" w:hAnsi="Symbol" w:hint="default"/>
+        <w:sz w:val="20"/>
+      </w:rPr>
+    </w:lvl>
+    <w:lvl w:ilvl="1" w:tentative="1">
+      <w:start w:val="1"/>
+      <w:numFmt w:val="bullet"/>
+      <w:lvlText w:val="o"/>
+      <w:lvlJc w:val="left"/>
+      <w:pPr>
+        <w:tabs>
+          <w:tab w:val="num" w:pos="1440"/>
+        </w:tabs>
+        <w:ind w:left="1440" w:hanging="360"/>
+      </w:pPr>
+      <w:rPr>
+        <w:rFonts w:ascii="Courier New" w:hAnsi="Courier New" w:hint="default"/>
+        <w:sz w:val="20"/>
+      </w:rPr>
+    </w:lvl>
+    <w:lvl w:ilvl="2" w:tentative="1">
+      <w:start w:val="1"/>
+      <w:numFmt w:val="bullet"/>
+      <w:lvlText w:val=""/>
+      <w:lvlJc w:val="left"/>
+      <w:pPr>
+        <w:tabs>
+          <w:tab w:val="num" w:pos="2160"/>
+        </w:tabs>
+        <w:ind w:left="2160" w:hanging="360"/>
+      </w:pPr>
+      <w:rPr>
+        <w:rFonts w:ascii="Wingdings" w:hAnsi="Wingdings" w:hint="default"/>
+        <w:sz w:val="20"/>
+      </w:rPr>
+    </w:lvl>
+    <w:lvl w:ilvl="3" w:tentative="1">
+      <w:start w:val="1"/>
+      <w:numFmt w:val="bullet"/>
+      <w:lvlText w:val=""/>
+      <w:lvlJc w:val="left"/>
+      <w:pPr>
+        <w:tabs>
+          <w:tab w:val="num" w:pos="2880"/>
+        </w:tabs>
+        <w:ind w:left="2880" w:hanging="360"/>
+      </w:pPr>
+      <w:rPr>
+        <w:rFonts w:ascii="Wingdings" w:hAnsi="Wingdings" w:hint="default"/>
+        <w:sz w:val="20"/>
+      </w:rPr>
+    </w:lvl>
+    <w:lvl w:ilvl="4" w:tentative="1">
+      <w:start w:val="1"/>
+      <w:numFmt w:val="bullet"/>
+      <w:lvlText w:val=""/>
+      <w:lvlJc w:val="left"/>
+      <w:pPr>
+        <w:tabs>
+          <w:tab w:val="num" w:pos="3600"/>
+        </w:tabs>
+        <w:ind w:left="3600" w:hanging="360"/>
+      </w:pPr>
+      <w:rPr>
+        <w:rFonts w:ascii="Wingdings" w:hAnsi="Wingdings" w:hint="default"/>
+        <w:sz w:val="20"/>
+      </w:rPr>
+    </w:lvl>
+    <w:lvl w:ilvl="5" w:tentative="1">
+      <w:start w:val="1"/>
+      <w:numFmt w:val="bullet"/>
+      <w:lvlText w:val=""/>
+      <w:lvlJc w:val="left"/>
+      <w:pPr>
+        <w:tabs>
+          <w:tab w:val="num" w:pos="4320"/>
+        </w:tabs>
+        <w:ind w:left="4320" w:hanging="360"/>
+      </w:pPr>
+      <w:rPr>
+        <w:rFonts w:ascii="Wingdings" w:hAnsi="Wingdings" w:hint="default"/>
+        <w:sz w:val="20"/>
+      </w:rPr>
+    </w:lvl>
+    <w:lvl w:ilvl="6" w:tentative="1">
+      <w:start w:val="1"/>
+      <w:numFmt w:val="bullet"/>
+      <w:lvlText w:val=""/>
+      <w:lvlJc w:val="left"/>
+      <w:pPr>
+        <w:tabs>
+          <w:tab w:val="num" w:pos="5040"/>
+        </w:tabs>
+        <w:ind w:left="5040" w:hanging="360"/>
+      </w:pPr>
+      <w:rPr>
+        <w:rFonts w:ascii="Wingdings" w:hAnsi="Wingdings" w:hint="default"/>
+        <w:sz w:val="20"/>
+      </w:rPr>
+    </w:lvl>
+    <w:lvl w:ilvl="7" w:tentative="1">
+      <w:start w:val="1"/>
+      <w:numFmt w:val="bullet"/>
+      <w:lvlText w:val=""/>
+      <w:lvlJc w:val="left"/>
+      <w:pPr>
+        <w:tabs>
+          <w:tab w:val="num" w:pos="5760"/>
+        </w:tabs>
+        <w:ind w:left="5760" w:hanging="360"/>
+      </w:pPr>
+      <w:rPr>
+        <w:rFonts w:ascii="Wingdings" w:hAnsi="Wingdings" w:hint="default"/>
+        <w:sz w:val="20"/>
+      </w:rPr>
+    </w:lvl>
+    <w:lvl w:ilvl="8" w:tentative="1">
+      <w:start w:val="1"/>
+      <w:numFmt w:val="bullet"/>
+      <w:lvlText w:val=""/>
+      <w:lvlJc w:val="left"/>
+      <w:pPr>
+        <w:tabs>
+          <w:tab w:val="num" w:pos="6480"/>
+        </w:tabs>
+        <w:ind w:left="6480" w:hanging="360"/>
+      </w:pPr>
+      <w:rPr>
+        <w:rFonts w:ascii="Wingdings" w:hAnsi="Wingdings" w:hint="default"/>
+        <w:sz w:val="20"/>
+      </w:rPr>
+    </w:lvl>
+  </w:abstractNum>
   <w:num w:numId="1" w16cid:durableId="1685083791">
-    <w:abstractNumId w:val="53"/>
+    <w:abstractNumId w:val="60"/>
   </w:num>
   <w:num w:numId="2" w16cid:durableId="1835757073">
-    <w:abstractNumId w:val="36"/>
+    <w:abstractNumId w:val="42"/>
   </w:num>
   <w:num w:numId="3" w16cid:durableId="827283497">
     <w:abstractNumId w:val="1"/>
   </w:num>
   <w:num w:numId="4" w16cid:durableId="1958372392">
-    <w:abstractNumId w:val="5"/>
+    <w:abstractNumId w:val="6"/>
   </w:num>
   <w:num w:numId="5" w16cid:durableId="1649703125">
-    <w:abstractNumId w:val="49"/>
+    <w:abstractNumId w:val="56"/>
   </w:num>
   <w:num w:numId="6" w16cid:durableId="1419911912">
-    <w:abstractNumId w:val="58"/>
+    <w:abstractNumId w:val="66"/>
   </w:num>
   <w:num w:numId="7" w16cid:durableId="1497381240">
-    <w:abstractNumId w:val="59"/>
+    <w:abstractNumId w:val="67"/>
   </w:num>
   <w:num w:numId="8" w16cid:durableId="1830897792">
-    <w:abstractNumId w:val="29"/>
+    <w:abstractNumId w:val="33"/>
   </w:num>
   <w:num w:numId="9" w16cid:durableId="1867596543">
-    <w:abstractNumId w:val="25"/>
+    <w:abstractNumId w:val="28"/>
   </w:num>
   <w:num w:numId="10" w16cid:durableId="998965553">
-    <w:abstractNumId w:val="52"/>
+    <w:abstractNumId w:val="59"/>
   </w:num>
   <w:num w:numId="11" w16cid:durableId="1202284746">
     <w:abstractNumId w:val="0"/>
   </w:num>
   <w:num w:numId="12" w16cid:durableId="1105920930">
-    <w:abstractNumId w:val="23"/>
+    <w:abstractNumId w:val="25"/>
   </w:num>
   <w:num w:numId="13" w16cid:durableId="2060594270">
-    <w:abstractNumId w:val="8"/>
+    <w:abstractNumId w:val="9"/>
   </w:num>
   <w:num w:numId="14" w16cid:durableId="1211069572">
-    <w:abstractNumId w:val="50"/>
+    <w:abstractNumId w:val="57"/>
   </w:num>
   <w:num w:numId="15" w16cid:durableId="660936933">
-    <w:abstractNumId w:val="30"/>
+    <w:abstractNumId w:val="34"/>
   </w:num>
   <w:num w:numId="16" w16cid:durableId="243301913">
     <w:abstractNumId w:val="3"/>
   </w:num>
   <w:num w:numId="17" w16cid:durableId="1224562631">
+    <w:abstractNumId w:val="22"/>
+  </w:num>
+  <w:num w:numId="18" w16cid:durableId="248194488">
+    <w:abstractNumId w:val="30"/>
+  </w:num>
+  <w:num w:numId="19" w16cid:durableId="1144548471">
+    <w:abstractNumId w:val="41"/>
+  </w:num>
+  <w:num w:numId="20" w16cid:durableId="1658192896">
+    <w:abstractNumId w:val="13"/>
+  </w:num>
+  <w:num w:numId="21" w16cid:durableId="1922061053">
+    <w:abstractNumId w:val="58"/>
+  </w:num>
+  <w:num w:numId="22" w16cid:durableId="670840376">
+    <w:abstractNumId w:val="23"/>
+  </w:num>
+  <w:num w:numId="23" w16cid:durableId="1514874905">
+    <w:abstractNumId w:val="44"/>
+  </w:num>
+  <w:num w:numId="24" w16cid:durableId="227113176">
+    <w:abstractNumId w:val="48"/>
+  </w:num>
+  <w:num w:numId="25" w16cid:durableId="1032728953">
+    <w:abstractNumId w:val="10"/>
+  </w:num>
+  <w:num w:numId="26" w16cid:durableId="218245476">
     <w:abstractNumId w:val="20"/>
   </w:num>
-  <w:num w:numId="18" w16cid:durableId="248194488">
+  <w:num w:numId="27" w16cid:durableId="1409812382">
+    <w:abstractNumId w:val="29"/>
+  </w:num>
+  <w:num w:numId="28" w16cid:durableId="293753357">
+    <w:abstractNumId w:val="52"/>
+  </w:num>
+  <w:num w:numId="29" w16cid:durableId="1274287699">
+    <w:abstractNumId w:val="51"/>
+  </w:num>
+  <w:num w:numId="30" w16cid:durableId="1520896720">
+    <w:abstractNumId w:val="21"/>
+  </w:num>
+  <w:num w:numId="31" w16cid:durableId="2031762798">
+    <w:abstractNumId w:val="8"/>
+  </w:num>
+  <w:num w:numId="32" w16cid:durableId="1702167432">
+    <w:abstractNumId w:val="31"/>
+  </w:num>
+  <w:num w:numId="33" w16cid:durableId="396124056">
+    <w:abstractNumId w:val="68"/>
+  </w:num>
+  <w:num w:numId="34" w16cid:durableId="1620062192">
+    <w:abstractNumId w:val="43"/>
+  </w:num>
+  <w:num w:numId="35" w16cid:durableId="1635409405">
+    <w:abstractNumId w:val="39"/>
+  </w:num>
+  <w:num w:numId="36" w16cid:durableId="1954363882">
+    <w:abstractNumId w:val="49"/>
+  </w:num>
+  <w:num w:numId="37" w16cid:durableId="134875407">
+    <w:abstractNumId w:val="62"/>
+  </w:num>
+  <w:num w:numId="38" w16cid:durableId="2093159203">
     <w:abstractNumId w:val="27"/>
   </w:num>
-  <w:num w:numId="19" w16cid:durableId="1144548471">
+  <w:num w:numId="39" w16cid:durableId="1223759075">
+    <w:abstractNumId w:val="61"/>
+  </w:num>
+  <w:num w:numId="40" w16cid:durableId="1401363637">
+    <w:abstractNumId w:val="5"/>
+  </w:num>
+  <w:num w:numId="41" w16cid:durableId="1596940063">
+    <w:abstractNumId w:val="24"/>
+  </w:num>
+  <w:num w:numId="42" w16cid:durableId="1710687427">
+    <w:abstractNumId w:val="19"/>
+  </w:num>
+  <w:num w:numId="43" w16cid:durableId="1323849799">
+    <w:abstractNumId w:val="50"/>
+  </w:num>
+  <w:num w:numId="44" w16cid:durableId="340208302">
+    <w:abstractNumId w:val="12"/>
+  </w:num>
+  <w:num w:numId="45" w16cid:durableId="1741780841">
+    <w:abstractNumId w:val="46"/>
+  </w:num>
+  <w:num w:numId="46" w16cid:durableId="2095280437">
+    <w:abstractNumId w:val="64"/>
+  </w:num>
+  <w:num w:numId="47" w16cid:durableId="1983075959">
+    <w:abstractNumId w:val="54"/>
+  </w:num>
+  <w:num w:numId="48" w16cid:durableId="1001349680">
+    <w:abstractNumId w:val="47"/>
+  </w:num>
+  <w:num w:numId="49" w16cid:durableId="1051149644">
     <w:abstractNumId w:val="35"/>
   </w:num>
-  <w:num w:numId="20" w16cid:durableId="1658192896">
-    <w:abstractNumId w:val="12"/>
-  </w:num>
-  <w:num w:numId="21" w16cid:durableId="1922061053">
-    <w:abstractNumId w:val="51"/>
-  </w:num>
-  <w:num w:numId="22" w16cid:durableId="670840376">
-    <w:abstractNumId w:val="21"/>
-  </w:num>
-  <w:num w:numId="23" w16cid:durableId="1514874905">
-    <w:abstractNumId w:val="38"/>
-  </w:num>
-  <w:num w:numId="24" w16cid:durableId="227113176">
-    <w:abstractNumId w:val="42"/>
-  </w:num>
-  <w:num w:numId="25" w16cid:durableId="1032728953">
-    <w:abstractNumId w:val="9"/>
-  </w:num>
-  <w:num w:numId="26" w16cid:durableId="218245476">
-    <w:abstractNumId w:val="18"/>
-  </w:num>
-  <w:num w:numId="27" w16cid:durableId="1409812382">
-    <w:abstractNumId w:val="26"/>
-  </w:num>
-  <w:num w:numId="28" w16cid:durableId="293753357">
-    <w:abstractNumId w:val="46"/>
-  </w:num>
-  <w:num w:numId="29" w16cid:durableId="1274287699">
-    <w:abstractNumId w:val="45"/>
-  </w:num>
-  <w:num w:numId="30" w16cid:durableId="1520896720">
-    <w:abstractNumId w:val="19"/>
-  </w:num>
-  <w:num w:numId="31" w16cid:durableId="2031762798">
-    <w:abstractNumId w:val="7"/>
-  </w:num>
-  <w:num w:numId="32" w16cid:durableId="1702167432">
-    <w:abstractNumId w:val="28"/>
-  </w:num>
-  <w:num w:numId="33" w16cid:durableId="396124056">
-    <w:abstractNumId w:val="60"/>
-  </w:num>
-  <w:num w:numId="34" w16cid:durableId="1620062192">
-    <w:abstractNumId w:val="37"/>
-  </w:num>
-  <w:num w:numId="35" w16cid:durableId="1635409405">
-    <w:abstractNumId w:val="34"/>
-  </w:num>
-  <w:num w:numId="36" w16cid:durableId="1954363882">
-    <w:abstractNumId w:val="43"/>
-  </w:num>
-  <w:num w:numId="37" w16cid:durableId="134875407">
-    <w:abstractNumId w:val="55"/>
-  </w:num>
-  <w:num w:numId="38" w16cid:durableId="2093159203">
-    <w:abstractNumId w:val="24"/>
-  </w:num>
-  <w:num w:numId="39" w16cid:durableId="1223759075">
-    <w:abstractNumId w:val="54"/>
-  </w:num>
-  <w:num w:numId="40" w16cid:durableId="1401363637">
-    <w:abstractNumId w:val="4"/>
-  </w:num>
-  <w:num w:numId="41" w16cid:durableId="1596940063">
-    <w:abstractNumId w:val="22"/>
-  </w:num>
-  <w:num w:numId="42" w16cid:durableId="1710687427">
-    <w:abstractNumId w:val="17"/>
-  </w:num>
-  <w:num w:numId="43" w16cid:durableId="1323849799">
-    <w:abstractNumId w:val="44"/>
-  </w:num>
-  <w:num w:numId="44" w16cid:durableId="340208302">
-    <w:abstractNumId w:val="11"/>
-  </w:num>
-  <w:num w:numId="45" w16cid:durableId="1741780841">
-    <w:abstractNumId w:val="40"/>
-  </w:num>
-  <w:num w:numId="46" w16cid:durableId="2095280437">
-    <w:abstractNumId w:val="57"/>
-  </w:num>
-  <w:num w:numId="47" w16cid:durableId="1983075959">
-    <w:abstractNumId w:val="48"/>
-  </w:num>
-  <w:num w:numId="48" w16cid:durableId="1001349680">
-    <w:abstractNumId w:val="41"/>
-  </w:num>
-  <w:num w:numId="49" w16cid:durableId="1051149644">
-    <w:abstractNumId w:val="31"/>
-  </w:num>
   <w:num w:numId="50" w16cid:durableId="312373350">
-    <w:abstractNumId w:val="47"/>
+    <w:abstractNumId w:val="53"/>
   </w:num>
   <w:num w:numId="51" w16cid:durableId="1317414581">
     <w:abstractNumId w:val="2"/>
   </w:num>
   <w:num w:numId="52" w16cid:durableId="1952517861">
+    <w:abstractNumId w:val="17"/>
+  </w:num>
+  <w:num w:numId="53" w16cid:durableId="1889143671">
     <w:abstractNumId w:val="16"/>
   </w:num>
-  <w:num w:numId="53" w16cid:durableId="1889143671">
+  <w:num w:numId="54" w16cid:durableId="912861424">
+    <w:abstractNumId w:val="63"/>
+  </w:num>
+  <w:num w:numId="55" w16cid:durableId="427967491">
+    <w:abstractNumId w:val="7"/>
+  </w:num>
+  <w:num w:numId="56" w16cid:durableId="2003389081">
+    <w:abstractNumId w:val="45"/>
+  </w:num>
+  <w:num w:numId="57" w16cid:durableId="199754676">
+    <w:abstractNumId w:val="14"/>
+  </w:num>
+  <w:num w:numId="58" w16cid:durableId="47806535">
+    <w:abstractNumId w:val="37"/>
+  </w:num>
+  <w:num w:numId="59" w16cid:durableId="1038434449">
+    <w:abstractNumId w:val="36"/>
+  </w:num>
+  <w:num w:numId="60" w16cid:durableId="741876244">
     <w:abstractNumId w:val="15"/>
   </w:num>
-  <w:num w:numId="54" w16cid:durableId="912861424">
-    <w:abstractNumId w:val="56"/>
+  <w:num w:numId="61" w16cid:durableId="1493135314">
+    <w:abstractNumId w:val="11"/>
   </w:num>
-  <w:num w:numId="55" w16cid:durableId="427967491">
-    <w:abstractNumId w:val="6"/>
+  <w:num w:numId="62" w16cid:durableId="335427661">
+    <w:abstractNumId w:val="55"/>
   </w:num>
-  <w:num w:numId="56" w16cid:durableId="2003389081">
-    <w:abstractNumId w:val="39"/>
+  <w:num w:numId="63" w16cid:durableId="1696034366">
+    <w:abstractNumId w:val="38"/>
   </w:num>
-  <w:num w:numId="57" w16cid:durableId="199754676">
-    <w:abstractNumId w:val="13"/>
+  <w:num w:numId="64" w16cid:durableId="510410604">
+    <w:abstractNumId w:val="26"/>
   </w:num>
-  <w:num w:numId="58" w16cid:durableId="47806535">
-    <w:abstractNumId w:val="33"/>
-  </w:num>
-  <w:num w:numId="59" w16cid:durableId="1038434449">
+  <w:num w:numId="65" w16cid:durableId="1934780306">
     <w:abstractNumId w:val="32"/>
   </w:num>
-  <w:num w:numId="60" w16cid:durableId="741876244">
-    <w:abstractNumId w:val="14"/>
+  <w:num w:numId="66" w16cid:durableId="1028141846">
+    <w:abstractNumId w:val="69"/>
   </w:num>
-  <w:num w:numId="61" w16cid:durableId="1493135314">
-    <w:abstractNumId w:val="10"/>
+  <w:num w:numId="67" w16cid:durableId="91703661">
+    <w:abstractNumId w:val="65"/>
+  </w:num>
+  <w:num w:numId="68" w16cid:durableId="773479155">
+    <w:abstractNumId w:val="40"/>
+  </w:num>
+  <w:num w:numId="69" w16cid:durableId="97912037">
+    <w:abstractNumId w:val="18"/>
+  </w:num>
+  <w:num w:numId="70" w16cid:durableId="1052967275">
+    <w:abstractNumId w:val="4"/>
   </w:num>
 </w:numbering>
 </file>
@@ -19337,12 +21801,20 @@
   </w:style>
   <w:style w:type="paragraph" w:styleId="NoSpacing">
     <w:name w:val="No Spacing"/>
+    <w:link w:val="NoSpacingChar"/>
     <w:uiPriority w:val="1"/>
     <w:qFormat/>
     <w:rsid w:val="00900870"/>
     <w:pPr>
       <w:spacing w:after="0" w:line="240" w:lineRule="auto"/>
     </w:pPr>
+  </w:style>
+  <w:style w:type="character" w:customStyle="1" w:styleId="NoSpacingChar">
+    <w:name w:val="No Spacing Char"/>
+    <w:basedOn w:val="DefaultParagraphFont"/>
+    <w:link w:val="NoSpacing"/>
+    <w:uiPriority w:val="1"/>
+    <w:rsid w:val="00D6034D"/>
   </w:style>
 </w:styles>
 </file>
@@ -19378,38 +21850,6 @@
               <w:szCs w:val="27"/>
             </w:rPr>
             <w:t>[Título del documento]</w:t>
-          </w:r>
-        </w:p>
-      </w:docPartBody>
-    </w:docPart>
-    <w:docPart>
-      <w:docPartPr>
-        <w:name w:val="E0AC1E4A323C41158B3D5F53B858F2E8"/>
-        <w:category>
-          <w:name w:val="General"/>
-          <w:gallery w:val="placeholder"/>
-        </w:category>
-        <w:types>
-          <w:type w:val="bbPlcHdr"/>
-        </w:types>
-        <w:behaviors>
-          <w:behavior w:val="content"/>
-        </w:behaviors>
-        <w:guid w:val="{4D72273E-D5AD-4F28-B81F-771F7E182775}"/>
-      </w:docPartPr>
-      <w:docPartBody>
-        <w:p>
-          <w:pPr>
-            <w:pStyle w:val="E0AC1E4A323C41158B3D5F53B858F2E8"/>
-          </w:pPr>
-          <w:r>
-            <w:rPr>
-              <w:rFonts w:asciiTheme="majorHAnsi" w:eastAsiaTheme="majorEastAsia" w:hAnsiTheme="majorHAnsi" w:cstheme="majorBidi"/>
-              <w:color w:val="156082" w:themeColor="accent1"/>
-              <w:sz w:val="27"/>
-              <w:szCs w:val="27"/>
-            </w:rPr>
-            <w:t>[Fecha]</w:t>
           </w:r>
         </w:p>
       </w:docPartBody>
@@ -19500,6 +21940,8 @@
     <w:rsid w:val="006D02B4"/>
     <w:rsid w:val="00756C3D"/>
     <w:rsid w:val="00810868"/>
+    <w:rsid w:val="00B462D9"/>
+    <w:rsid w:val="00C0722D"/>
     <w:rsid w:val="00C13068"/>
     <w:rsid w:val="00CC4E1D"/>
     <w:rsid w:val="00D34D2D"/>
@@ -20269,7 +22711,7 @@
 
 <file path=customXml/item1.xml><?xml version="1.0" encoding="utf-8"?>
 <CoverPageProperties xmlns="http://schemas.microsoft.com/office/2006/coverPageProps">
-  <PublishDate>2025-01-17T00:00:00</PublishDate>
+  <PublishDate>225</PublishDate>
   <Abstract/>
   <CompanyAddress/>
   <CompanyPhone/>
@@ -20288,6 +22730,12 @@
 </file>
 
 <file path=customXml/item3.xml><?xml version="1.0" encoding="utf-8"?>
+<p:properties xmlns:p="http://schemas.microsoft.com/office/2006/metadata/properties" xmlns:xsi="http://www.w3.org/2001/XMLSchema-instance" xmlns:pc="http://schemas.microsoft.com/office/infopath/2007/PartnerControls">
+  <documentManagement/>
+</p:properties>
+</file>
+
+<file path=customXml/item4.xml><?xml version="1.0" encoding="utf-8"?>
 <ct:contentTypeSchema xmlns:ct="http://schemas.microsoft.com/office/2006/metadata/contentType" xmlns:ma="http://schemas.microsoft.com/office/2006/metadata/properties/metaAttributes" ct:_="" ma:_="" ma:contentTypeName="Documento" ma:contentTypeID="0x0101000D309A82BD568846A35210CDAF0ACDF8" ma:contentTypeVersion="7" ma:contentTypeDescription="Crear nuevo documento." ma:contentTypeScope="" ma:versionID="d6a277afcbcc87271d5661207974e1fc">
   <xsd:schema xmlns:xsd="http://www.w3.org/2001/XMLSchema" xmlns:xs="http://www.w3.org/2001/XMLSchema" xmlns:p="http://schemas.microsoft.com/office/2006/metadata/properties" xmlns:ns3="029c6935-9414-4e38-93ea-b35927411259" xmlns:ns4="bb2b957f-9611-4a1a-8bae-0ff1e6a02e31" targetNamespace="http://schemas.microsoft.com/office/2006/metadata/properties" ma:root="true" ma:fieldsID="f5df5d194f2be528177f5eb2796225eb" ns3:_="" ns4:_="">
     <xsd:import namespace="029c6935-9414-4e38-93ea-b35927411259"/>
@@ -20472,12 +22920,6 @@
 </ct:contentTypeSchema>
 </file>
 
-<file path=customXml/item4.xml><?xml version="1.0" encoding="utf-8"?>
-<p:properties xmlns:p="http://schemas.microsoft.com/office/2006/metadata/properties" xmlns:xsi="http://www.w3.org/2001/XMLSchema-instance" xmlns:pc="http://schemas.microsoft.com/office/infopath/2007/PartnerControls">
-  <documentManagement/>
-</p:properties>
-</file>
-
 <file path=customXml/itemProps1.xml><?xml version="1.0" encoding="utf-8"?>
 <ds:datastoreItem xmlns:ds="http://schemas.openxmlformats.org/officeDocument/2006/customXml" ds:itemID="{55AF091B-3C7A-41E3-B477-F2FDAA23CFDA}">
   <ds:schemaRefs>
@@ -20495,6 +22937,15 @@
 </file>
 
 <file path=customXml/itemProps3.xml><?xml version="1.0" encoding="utf-8"?>
+<ds:datastoreItem xmlns:ds="http://schemas.openxmlformats.org/officeDocument/2006/customXml" ds:itemID="{ABB21182-F280-4B1D-861E-9B79FEA72AAC}">
+  <ds:schemaRefs>
+    <ds:schemaRef ds:uri="http://schemas.microsoft.com/office/2006/metadata/properties"/>
+    <ds:schemaRef ds:uri="http://schemas.microsoft.com/office/infopath/2007/PartnerControls"/>
+  </ds:schemaRefs>
+</ds:datastoreItem>
+</file>
+
+<file path=customXml/itemProps4.xml><?xml version="1.0" encoding="utf-8"?>
 <ds:datastoreItem xmlns:ds="http://schemas.openxmlformats.org/officeDocument/2006/customXml" ds:itemID="{D7957CB8-EC74-4669-B1FE-7F0259A50741}">
   <ds:schemaRefs>
     <ds:schemaRef ds:uri="http://schemas.microsoft.com/office/2006/metadata/contentType"/>
@@ -20511,13 +22962,4 @@
     <ds:schemaRef ds:uri="http://schemas.microsoft.com/internal/obd"/>
   </ds:schemaRefs>
 </ds:datastoreItem>
-</file>
-
-<file path=customXml/itemProps4.xml><?xml version="1.0" encoding="utf-8"?>
-<ds:datastoreItem xmlns:ds="http://schemas.openxmlformats.org/officeDocument/2006/customXml" ds:itemID="{ABB21182-F280-4B1D-861E-9B79FEA72AAC}">
-  <ds:schemaRefs>
-    <ds:schemaRef ds:uri="http://schemas.microsoft.com/office/2006/metadata/properties"/>
-    <ds:schemaRef ds:uri="http://schemas.microsoft.com/office/infopath/2007/PartnerControls"/>
-  </ds:schemaRefs>
-</ds:datastoreItem>
 </file>
</xml_diff>